<commit_message>
updates on THab's project
</commit_message>
<xml_diff>
--- a/thabs_PHD/Table 4.docx
+++ b/thabs_PHD/Table 4.docx
@@ -24,15 +24,14 @@
         <w:tblLook w:val="04A0" w:firstRow="1" w:lastRow="0" w:firstColumn="1" w:lastColumn="0" w:noHBand="0" w:noVBand="1"/>
       </w:tblPr>
       <w:tblGrid>
-        <w:gridCol w:w="2420"/>
-        <w:gridCol w:w="242"/>
-        <w:gridCol w:w="1116"/>
-        <w:gridCol w:w="1116"/>
-        <w:gridCol w:w="1116"/>
-        <w:gridCol w:w="559"/>
-        <w:gridCol w:w="1116"/>
-        <w:gridCol w:w="1116"/>
-        <w:gridCol w:w="559"/>
+        <w:gridCol w:w="2490"/>
+        <w:gridCol w:w="1146"/>
+        <w:gridCol w:w="1146"/>
+        <w:gridCol w:w="1146"/>
+        <w:gridCol w:w="570"/>
+        <w:gridCol w:w="1146"/>
+        <w:gridCol w:w="1146"/>
+        <w:gridCol w:w="570"/>
       </w:tblGrid>
       <w:tr>
         <w:trPr>
@@ -84,33 +83,6 @@
             </w:pPr>
             <w:r>
               <w:rPr>
-                <w:rFonts w:ascii="Calibri" w:eastAsia="Times New Roman" w:hAnsi="Calibri" w:cs="Calibri"/>
-                <w:color w:val="000000"/>
-                <w:sz w:val="16"/>
-                <w:szCs w:val="16"/>
-              </w:rPr>
-              <w:t> </w:t>
-            </w:r>
-          </w:p>
-        </w:tc>
-        <w:tc>
-          <w:tcPr>
-            <w:tcW w:w="0" w:type="auto"/>
-            <w:noWrap/>
-            <w:hideMark/>
-          </w:tcPr>
-          <w:p>
-            <w:pPr>
-              <w:cnfStyle w:val="100000000000" w:firstRow="1" w:lastRow="0" w:firstColumn="0" w:lastColumn="0" w:oddVBand="0" w:evenVBand="0" w:oddHBand="0" w:evenHBand="0" w:firstRowFirstColumn="0" w:firstRowLastColumn="0" w:lastRowFirstColumn="0" w:lastRowLastColumn="0"/>
-              <w:rPr>
-                <w:rFonts w:ascii="Calibri" w:eastAsia="Times New Roman" w:hAnsi="Calibri" w:cs="Calibri"/>
-                <w:color w:val="000000"/>
-                <w:sz w:val="16"/>
-                <w:szCs w:val="16"/>
-              </w:rPr>
-            </w:pPr>
-            <w:r>
-              <w:rPr>
                 <w:rFonts w:ascii="Calibri" w:eastAsia="Arial" w:hAnsi="Calibri" w:cs="Calibri"/>
                 <w:color w:val="000000"/>
                 <w:sz w:val="16"/>
@@ -351,33 +323,6 @@
             </w:pPr>
             <w:r>
               <w:rPr>
-                <w:rFonts w:ascii="Calibri" w:eastAsia="Times New Roman" w:hAnsi="Calibri" w:cs="Calibri"/>
-                <w:color w:val="000000"/>
-                <w:sz w:val="16"/>
-                <w:szCs w:val="16"/>
-              </w:rPr>
-              <w:t> </w:t>
-            </w:r>
-          </w:p>
-        </w:tc>
-        <w:tc>
-          <w:tcPr>
-            <w:tcW w:w="0" w:type="auto"/>
-            <w:noWrap/>
-            <w:hideMark/>
-          </w:tcPr>
-          <w:p>
-            <w:pPr>
-              <w:cnfStyle w:val="000000100000" w:firstRow="0" w:lastRow="0" w:firstColumn="0" w:lastColumn="0" w:oddVBand="0" w:evenVBand="0" w:oddHBand="1" w:evenHBand="0" w:firstRowFirstColumn="0" w:firstRowLastColumn="0" w:lastRowFirstColumn="0" w:lastRowLastColumn="0"/>
-              <w:rPr>
-                <w:rFonts w:ascii="Calibri" w:eastAsia="Times New Roman" w:hAnsi="Calibri" w:cs="Calibri"/>
-                <w:color w:val="000000"/>
-                <w:sz w:val="16"/>
-                <w:szCs w:val="16"/>
-              </w:rPr>
-            </w:pPr>
-            <w:r>
-              <w:rPr>
                 <w:rFonts w:ascii="Calibri" w:eastAsia="Arial" w:hAnsi="Calibri" w:cs="Calibri"/>
                 <w:color w:val="000000"/>
                 <w:sz w:val="16"/>
@@ -580,33 +525,6 @@
                 <w:szCs w:val="16"/>
               </w:rPr>
               <w:t>Female-gender, n (%) </w:t>
-            </w:r>
-          </w:p>
-        </w:tc>
-        <w:tc>
-          <w:tcPr>
-            <w:tcW w:w="0" w:type="auto"/>
-            <w:noWrap/>
-            <w:hideMark/>
-          </w:tcPr>
-          <w:p>
-            <w:pPr>
-              <w:cnfStyle w:val="000000000000" w:firstRow="0" w:lastRow="0" w:firstColumn="0" w:lastColumn="0" w:oddVBand="0" w:evenVBand="0" w:oddHBand="0" w:evenHBand="0" w:firstRowFirstColumn="0" w:firstRowLastColumn="0" w:lastRowFirstColumn="0" w:lastRowLastColumn="0"/>
-              <w:rPr>
-                <w:rFonts w:ascii="Calibri" w:eastAsia="Times New Roman" w:hAnsi="Calibri" w:cs="Calibri"/>
-                <w:color w:val="000000"/>
-                <w:sz w:val="16"/>
-                <w:szCs w:val="16"/>
-              </w:rPr>
-            </w:pPr>
-            <w:r>
-              <w:rPr>
-                <w:rFonts w:ascii="Calibri" w:eastAsia="Times New Roman" w:hAnsi="Calibri" w:cs="Calibri"/>
-                <w:color w:val="000000"/>
-                <w:sz w:val="16"/>
-                <w:szCs w:val="16"/>
-              </w:rPr>
-              <w:t> </w:t>
             </w:r>
           </w:p>
         </w:tc>
@@ -922,33 +840,6 @@
           </w:tcPr>
           <w:p>
             <w:pPr>
-              <w:cnfStyle w:val="000000100000" w:firstRow="0" w:lastRow="0" w:firstColumn="0" w:lastColumn="0" w:oddVBand="0" w:evenVBand="0" w:oddHBand="1" w:evenHBand="0" w:firstRowFirstColumn="0" w:firstRowLastColumn="0" w:lastRowFirstColumn="0" w:lastRowLastColumn="0"/>
-              <w:rPr>
-                <w:rFonts w:ascii="Calibri" w:eastAsia="Times New Roman" w:hAnsi="Calibri" w:cs="Calibri"/>
-                <w:color w:val="000000"/>
-                <w:sz w:val="16"/>
-                <w:szCs w:val="16"/>
-              </w:rPr>
-            </w:pPr>
-            <w:r>
-              <w:rPr>
-                <w:rFonts w:ascii="Calibri" w:eastAsia="Times New Roman" w:hAnsi="Calibri" w:cs="Calibri"/>
-                <w:color w:val="000000"/>
-                <w:sz w:val="16"/>
-                <w:szCs w:val="16"/>
-              </w:rPr>
-              <w:t> </w:t>
-            </w:r>
-          </w:p>
-        </w:tc>
-        <w:tc>
-          <w:tcPr>
-            <w:tcW w:w="0" w:type="auto"/>
-            <w:noWrap/>
-            <w:hideMark/>
-          </w:tcPr>
-          <w:p>
-            <w:pPr>
               <w:jc w:val="right"/>
               <w:cnfStyle w:val="000000100000" w:firstRow="0" w:lastRow="0" w:firstColumn="0" w:lastColumn="0" w:oddVBand="0" w:evenVBand="0" w:oddHBand="1" w:evenHBand="0" w:firstRowFirstColumn="0" w:firstRowLastColumn="0" w:lastRowFirstColumn="0" w:lastRowLastColumn="0"/>
               <w:rPr>
@@ -1080,33 +971,6 @@
                 <w:szCs w:val="16"/>
               </w:rPr>
               <w:t>Black African </w:t>
-            </w:r>
-          </w:p>
-        </w:tc>
-        <w:tc>
-          <w:tcPr>
-            <w:tcW w:w="0" w:type="auto"/>
-            <w:noWrap/>
-            <w:hideMark/>
-          </w:tcPr>
-          <w:p>
-            <w:pPr>
-              <w:cnfStyle w:val="000000000000" w:firstRow="0" w:lastRow="0" w:firstColumn="0" w:lastColumn="0" w:oddVBand="0" w:evenVBand="0" w:oddHBand="0" w:evenHBand="0" w:firstRowFirstColumn="0" w:firstRowLastColumn="0" w:lastRowFirstColumn="0" w:lastRowLastColumn="0"/>
-              <w:rPr>
-                <w:rFonts w:ascii="Calibri" w:eastAsia="Times New Roman" w:hAnsi="Calibri" w:cs="Calibri"/>
-                <w:color w:val="000000"/>
-                <w:sz w:val="16"/>
-                <w:szCs w:val="16"/>
-              </w:rPr>
-            </w:pPr>
-            <w:r>
-              <w:rPr>
-                <w:rFonts w:ascii="Calibri" w:eastAsia="Times New Roman" w:hAnsi="Calibri" w:cs="Calibri"/>
-                <w:color w:val="000000"/>
-                <w:sz w:val="16"/>
-                <w:szCs w:val="16"/>
-              </w:rPr>
-              <w:t> </w:t>
             </w:r>
           </w:p>
         </w:tc>
@@ -1350,33 +1214,6 @@
             </w:pPr>
             <w:r>
               <w:rPr>
-                <w:rFonts w:ascii="Calibri" w:eastAsia="Times New Roman" w:hAnsi="Calibri" w:cs="Calibri"/>
-                <w:color w:val="000000"/>
-                <w:sz w:val="16"/>
-                <w:szCs w:val="16"/>
-              </w:rPr>
-              <w:t> </w:t>
-            </w:r>
-          </w:p>
-        </w:tc>
-        <w:tc>
-          <w:tcPr>
-            <w:tcW w:w="0" w:type="auto"/>
-            <w:noWrap/>
-            <w:hideMark/>
-          </w:tcPr>
-          <w:p>
-            <w:pPr>
-              <w:cnfStyle w:val="000000100000" w:firstRow="0" w:lastRow="0" w:firstColumn="0" w:lastColumn="0" w:oddVBand="0" w:evenVBand="0" w:oddHBand="1" w:evenHBand="0" w:firstRowFirstColumn="0" w:firstRowLastColumn="0" w:lastRowFirstColumn="0" w:lastRowLastColumn="0"/>
-              <w:rPr>
-                <w:rFonts w:ascii="Calibri" w:eastAsia="Times New Roman" w:hAnsi="Calibri" w:cs="Calibri"/>
-                <w:color w:val="000000"/>
-                <w:sz w:val="16"/>
-                <w:szCs w:val="16"/>
-              </w:rPr>
-            </w:pPr>
-            <w:r>
-              <w:rPr>
                 <w:rFonts w:ascii="Calibri" w:eastAsia="Arial" w:hAnsi="Calibri" w:cs="Calibri"/>
                 <w:color w:val="000000"/>
                 <w:sz w:val="16"/>
@@ -1577,33 +1414,6 @@
                 <w:szCs w:val="16"/>
               </w:rPr>
               <w:t>Duration of current illness, median (IQR) days </w:t>
-            </w:r>
-          </w:p>
-        </w:tc>
-        <w:tc>
-          <w:tcPr>
-            <w:tcW w:w="0" w:type="auto"/>
-            <w:noWrap/>
-            <w:hideMark/>
-          </w:tcPr>
-          <w:p>
-            <w:pPr>
-              <w:cnfStyle w:val="000000000000" w:firstRow="0" w:lastRow="0" w:firstColumn="0" w:lastColumn="0" w:oddVBand="0" w:evenVBand="0" w:oddHBand="0" w:evenHBand="0" w:firstRowFirstColumn="0" w:firstRowLastColumn="0" w:lastRowFirstColumn="0" w:lastRowLastColumn="0"/>
-              <w:rPr>
-                <w:rFonts w:ascii="Calibri" w:eastAsia="Times New Roman" w:hAnsi="Calibri" w:cs="Calibri"/>
-                <w:color w:val="000000"/>
-                <w:sz w:val="16"/>
-                <w:szCs w:val="16"/>
-              </w:rPr>
-            </w:pPr>
-            <w:r>
-              <w:rPr>
-                <w:rFonts w:ascii="Calibri" w:eastAsia="Times New Roman" w:hAnsi="Calibri" w:cs="Calibri"/>
-                <w:color w:val="000000"/>
-                <w:sz w:val="16"/>
-                <w:szCs w:val="16"/>
-              </w:rPr>
-              <w:t> </w:t>
             </w:r>
           </w:p>
         </w:tc>
@@ -1849,33 +1659,6 @@
             </w:pPr>
             <w:r>
               <w:rPr>
-                <w:rFonts w:ascii="Calibri" w:eastAsia="Times New Roman" w:hAnsi="Calibri" w:cs="Calibri"/>
-                <w:color w:val="000000"/>
-                <w:sz w:val="16"/>
-                <w:szCs w:val="16"/>
-              </w:rPr>
-              <w:t> </w:t>
-            </w:r>
-          </w:p>
-        </w:tc>
-        <w:tc>
-          <w:tcPr>
-            <w:tcW w:w="0" w:type="auto"/>
-            <w:noWrap/>
-            <w:hideMark/>
-          </w:tcPr>
-          <w:p>
-            <w:pPr>
-              <w:cnfStyle w:val="000000100000" w:firstRow="0" w:lastRow="0" w:firstColumn="0" w:lastColumn="0" w:oddVBand="0" w:evenVBand="0" w:oddHBand="1" w:evenHBand="0" w:firstRowFirstColumn="0" w:firstRowLastColumn="0" w:lastRowFirstColumn="0" w:lastRowLastColumn="0"/>
-              <w:rPr>
-                <w:rFonts w:ascii="Calibri" w:eastAsia="Times New Roman" w:hAnsi="Calibri" w:cs="Calibri"/>
-                <w:color w:val="000000"/>
-                <w:sz w:val="16"/>
-                <w:szCs w:val="16"/>
-              </w:rPr>
-            </w:pPr>
-            <w:r>
-              <w:rPr>
                 <w:rFonts w:ascii="Calibri" w:eastAsia="Arial" w:hAnsi="Calibri" w:cs="Calibri"/>
                 <w:color w:val="000000"/>
                 <w:sz w:val="16"/>
@@ -2076,54 +1859,7 @@
                 <w:sz w:val="16"/>
                 <w:szCs w:val="16"/>
               </w:rPr>
-              <w:t xml:space="preserve">Basal cortisol, median (IQR) </w:t>
-            </w:r>
-            <w:proofErr w:type="spellStart"/>
-            <w:r>
-              <w:rPr>
-                <w:rFonts w:ascii="Calibri" w:eastAsia="Times New Roman" w:hAnsi="Calibri" w:cs="Calibri"/>
-                <w:color w:val="000000"/>
-                <w:sz w:val="16"/>
-                <w:szCs w:val="16"/>
-              </w:rPr>
-              <w:t>nnol</w:t>
-            </w:r>
-            <w:proofErr w:type="spellEnd"/>
-            <w:r>
-              <w:rPr>
-                <w:rFonts w:ascii="Calibri" w:eastAsia="Times New Roman" w:hAnsi="Calibri" w:cs="Calibri"/>
-                <w:color w:val="000000"/>
-                <w:sz w:val="16"/>
-                <w:szCs w:val="16"/>
-              </w:rPr>
-              <w:t>/L </w:t>
-            </w:r>
-          </w:p>
-        </w:tc>
-        <w:tc>
-          <w:tcPr>
-            <w:tcW w:w="0" w:type="auto"/>
-            <w:noWrap/>
-            <w:hideMark/>
-          </w:tcPr>
-          <w:p>
-            <w:pPr>
-              <w:cnfStyle w:val="000000000000" w:firstRow="0" w:lastRow="0" w:firstColumn="0" w:lastColumn="0" w:oddVBand="0" w:evenVBand="0" w:oddHBand="0" w:evenHBand="0" w:firstRowFirstColumn="0" w:firstRowLastColumn="0" w:lastRowFirstColumn="0" w:lastRowLastColumn="0"/>
-              <w:rPr>
-                <w:rFonts w:ascii="Calibri" w:eastAsia="Times New Roman" w:hAnsi="Calibri" w:cs="Calibri"/>
-                <w:color w:val="000000"/>
-                <w:sz w:val="16"/>
-                <w:szCs w:val="16"/>
-              </w:rPr>
-            </w:pPr>
-            <w:r>
-              <w:rPr>
-                <w:rFonts w:ascii="Calibri" w:eastAsia="Times New Roman" w:hAnsi="Calibri" w:cs="Calibri"/>
-                <w:color w:val="000000"/>
-                <w:sz w:val="16"/>
-                <w:szCs w:val="16"/>
-              </w:rPr>
-              <w:t> </w:t>
+              <w:t>Basal cortisol, median (IQR) nnol/L </w:t>
             </w:r>
           </w:p>
         </w:tc>
@@ -2346,54 +2082,7 @@
                 <w:sz w:val="16"/>
                 <w:szCs w:val="16"/>
               </w:rPr>
-              <w:t xml:space="preserve">Stimulated cortisol, median (IQR) </w:t>
-            </w:r>
-            <w:proofErr w:type="spellStart"/>
-            <w:r>
-              <w:rPr>
-                <w:rFonts w:ascii="Calibri" w:eastAsia="Times New Roman" w:hAnsi="Calibri" w:cs="Calibri"/>
-                <w:color w:val="000000"/>
-                <w:sz w:val="16"/>
-                <w:szCs w:val="16"/>
-              </w:rPr>
-              <w:t>nmo</w:t>
-            </w:r>
-            <w:proofErr w:type="spellEnd"/>
-            <w:r>
-              <w:rPr>
-                <w:rFonts w:ascii="Calibri" w:eastAsia="Times New Roman" w:hAnsi="Calibri" w:cs="Calibri"/>
-                <w:color w:val="000000"/>
-                <w:sz w:val="16"/>
-                <w:szCs w:val="16"/>
-              </w:rPr>
-              <w:t>/L </w:t>
-            </w:r>
-          </w:p>
-        </w:tc>
-        <w:tc>
-          <w:tcPr>
-            <w:tcW w:w="0" w:type="auto"/>
-            <w:noWrap/>
-            <w:hideMark/>
-          </w:tcPr>
-          <w:p>
-            <w:pPr>
-              <w:cnfStyle w:val="000000100000" w:firstRow="0" w:lastRow="0" w:firstColumn="0" w:lastColumn="0" w:oddVBand="0" w:evenVBand="0" w:oddHBand="1" w:evenHBand="0" w:firstRowFirstColumn="0" w:firstRowLastColumn="0" w:lastRowFirstColumn="0" w:lastRowLastColumn="0"/>
-              <w:rPr>
-                <w:rFonts w:ascii="Calibri" w:eastAsia="Times New Roman" w:hAnsi="Calibri" w:cs="Calibri"/>
-                <w:color w:val="000000"/>
-                <w:sz w:val="16"/>
-                <w:szCs w:val="16"/>
-              </w:rPr>
-            </w:pPr>
-            <w:r>
-              <w:rPr>
-                <w:rFonts w:ascii="Calibri" w:eastAsia="Times New Roman" w:hAnsi="Calibri" w:cs="Calibri"/>
-                <w:color w:val="000000"/>
-                <w:sz w:val="16"/>
-                <w:szCs w:val="16"/>
-              </w:rPr>
-              <w:t> </w:t>
+              <w:t>Stimulated cortisol, median (IQR) nmo/L </w:t>
             </w:r>
           </w:p>
         </w:tc>
@@ -2615,54 +2304,7 @@
                 <w:sz w:val="16"/>
                 <w:szCs w:val="16"/>
               </w:rPr>
-              <w:t xml:space="preserve">ACTH, median (IQR) </w:t>
-            </w:r>
-            <w:proofErr w:type="spellStart"/>
-            <w:r>
-              <w:rPr>
-                <w:rFonts w:ascii="Calibri" w:eastAsia="Times New Roman" w:hAnsi="Calibri" w:cs="Calibri"/>
-                <w:color w:val="000000"/>
-                <w:sz w:val="16"/>
-                <w:szCs w:val="16"/>
-              </w:rPr>
-              <w:t>pmol</w:t>
-            </w:r>
-            <w:proofErr w:type="spellEnd"/>
-            <w:r>
-              <w:rPr>
-                <w:rFonts w:ascii="Calibri" w:eastAsia="Times New Roman" w:hAnsi="Calibri" w:cs="Calibri"/>
-                <w:color w:val="000000"/>
-                <w:sz w:val="16"/>
-                <w:szCs w:val="16"/>
-              </w:rPr>
-              <w:t>/L </w:t>
-            </w:r>
-          </w:p>
-        </w:tc>
-        <w:tc>
-          <w:tcPr>
-            <w:tcW w:w="0" w:type="auto"/>
-            <w:noWrap/>
-            <w:hideMark/>
-          </w:tcPr>
-          <w:p>
-            <w:pPr>
-              <w:cnfStyle w:val="000000000000" w:firstRow="0" w:lastRow="0" w:firstColumn="0" w:lastColumn="0" w:oddVBand="0" w:evenVBand="0" w:oddHBand="0" w:evenHBand="0" w:firstRowFirstColumn="0" w:firstRowLastColumn="0" w:lastRowFirstColumn="0" w:lastRowLastColumn="0"/>
-              <w:rPr>
-                <w:rFonts w:ascii="Calibri" w:eastAsia="Times New Roman" w:hAnsi="Calibri" w:cs="Calibri"/>
-                <w:color w:val="000000"/>
-                <w:sz w:val="16"/>
-                <w:szCs w:val="16"/>
-              </w:rPr>
-            </w:pPr>
-            <w:r>
-              <w:rPr>
-                <w:rFonts w:ascii="Calibri" w:eastAsia="Times New Roman" w:hAnsi="Calibri" w:cs="Calibri"/>
-                <w:color w:val="000000"/>
-                <w:sz w:val="16"/>
-                <w:szCs w:val="16"/>
-              </w:rPr>
-              <w:t> </w:t>
+              <w:t>ACTH, median (IQR) pmol/L </w:t>
             </w:r>
           </w:p>
         </w:tc>
@@ -2907,33 +2549,6 @@
             </w:pPr>
             <w:r>
               <w:rPr>
-                <w:rFonts w:ascii="Calibri" w:eastAsia="Times New Roman" w:hAnsi="Calibri" w:cs="Calibri"/>
-                <w:color w:val="000000"/>
-                <w:sz w:val="16"/>
-                <w:szCs w:val="16"/>
-              </w:rPr>
-              <w:t> </w:t>
-            </w:r>
-          </w:p>
-        </w:tc>
-        <w:tc>
-          <w:tcPr>
-            <w:tcW w:w="0" w:type="auto"/>
-            <w:noWrap/>
-            <w:hideMark/>
-          </w:tcPr>
-          <w:p>
-            <w:pPr>
-              <w:cnfStyle w:val="000000100000" w:firstRow="0" w:lastRow="0" w:firstColumn="0" w:lastColumn="0" w:oddVBand="0" w:evenVBand="0" w:oddHBand="1" w:evenHBand="0" w:firstRowFirstColumn="0" w:firstRowLastColumn="0" w:lastRowFirstColumn="0" w:lastRowLastColumn="0"/>
-              <w:rPr>
-                <w:rFonts w:ascii="Calibri" w:eastAsia="Times New Roman" w:hAnsi="Calibri" w:cs="Calibri"/>
-                <w:color w:val="000000"/>
-                <w:sz w:val="16"/>
-                <w:szCs w:val="16"/>
-              </w:rPr>
-            </w:pPr>
-            <w:r>
-              <w:rPr>
                 <w:rFonts w:ascii="Calibri" w:eastAsia="Arial" w:hAnsi="Calibri" w:cs="Calibri"/>
                 <w:color w:val="000000"/>
                 <w:sz w:val="16"/>
@@ -3136,33 +2751,6 @@
                 <w:szCs w:val="16"/>
               </w:rPr>
               <w:t>BP (diastolic), median (IQR) mmHg </w:t>
-            </w:r>
-          </w:p>
-        </w:tc>
-        <w:tc>
-          <w:tcPr>
-            <w:tcW w:w="0" w:type="auto"/>
-            <w:noWrap/>
-            <w:hideMark/>
-          </w:tcPr>
-          <w:p>
-            <w:pPr>
-              <w:cnfStyle w:val="000000000000" w:firstRow="0" w:lastRow="0" w:firstColumn="0" w:lastColumn="0" w:oddVBand="0" w:evenVBand="0" w:oddHBand="0" w:evenHBand="0" w:firstRowFirstColumn="0" w:firstRowLastColumn="0" w:lastRowFirstColumn="0" w:lastRowLastColumn="0"/>
-              <w:rPr>
-                <w:rFonts w:ascii="Calibri" w:eastAsia="Times New Roman" w:hAnsi="Calibri" w:cs="Calibri"/>
-                <w:color w:val="000000"/>
-                <w:sz w:val="16"/>
-                <w:szCs w:val="16"/>
-              </w:rPr>
-            </w:pPr>
-            <w:r>
-              <w:rPr>
-                <w:rFonts w:ascii="Calibri" w:eastAsia="Times New Roman" w:hAnsi="Calibri" w:cs="Calibri"/>
-                <w:color w:val="000000"/>
-                <w:sz w:val="16"/>
-                <w:szCs w:val="16"/>
-              </w:rPr>
-              <w:t> </w:t>
             </w:r>
           </w:p>
         </w:tc>
@@ -3408,33 +2996,6 @@
             </w:pPr>
             <w:r>
               <w:rPr>
-                <w:rFonts w:ascii="Calibri" w:eastAsia="Times New Roman" w:hAnsi="Calibri" w:cs="Calibri"/>
-                <w:color w:val="000000"/>
-                <w:sz w:val="16"/>
-                <w:szCs w:val="16"/>
-              </w:rPr>
-              <w:t> </w:t>
-            </w:r>
-          </w:p>
-        </w:tc>
-        <w:tc>
-          <w:tcPr>
-            <w:tcW w:w="0" w:type="auto"/>
-            <w:noWrap/>
-            <w:hideMark/>
-          </w:tcPr>
-          <w:p>
-            <w:pPr>
-              <w:cnfStyle w:val="000000100000" w:firstRow="0" w:lastRow="0" w:firstColumn="0" w:lastColumn="0" w:oddVBand="0" w:evenVBand="0" w:oddHBand="1" w:evenHBand="0" w:firstRowFirstColumn="0" w:firstRowLastColumn="0" w:lastRowFirstColumn="0" w:lastRowLastColumn="0"/>
-              <w:rPr>
-                <w:rFonts w:ascii="Calibri" w:eastAsia="Times New Roman" w:hAnsi="Calibri" w:cs="Calibri"/>
-                <w:color w:val="000000"/>
-                <w:sz w:val="16"/>
-                <w:szCs w:val="16"/>
-              </w:rPr>
-            </w:pPr>
-            <w:r>
-              <w:rPr>
                 <w:rFonts w:ascii="Calibri" w:eastAsia="Arial" w:hAnsi="Calibri" w:cs="Calibri"/>
                 <w:color w:val="000000"/>
                 <w:sz w:val="16"/>
@@ -3636,33 +3197,6 @@
                 <w:szCs w:val="16"/>
               </w:rPr>
               <w:t>Heart rate, median (IQR) bpm </w:t>
-            </w:r>
-          </w:p>
-        </w:tc>
-        <w:tc>
-          <w:tcPr>
-            <w:tcW w:w="0" w:type="auto"/>
-            <w:noWrap/>
-            <w:hideMark/>
-          </w:tcPr>
-          <w:p>
-            <w:pPr>
-              <w:cnfStyle w:val="000000000000" w:firstRow="0" w:lastRow="0" w:firstColumn="0" w:lastColumn="0" w:oddVBand="0" w:evenVBand="0" w:oddHBand="0" w:evenHBand="0" w:firstRowFirstColumn="0" w:firstRowLastColumn="0" w:lastRowFirstColumn="0" w:lastRowLastColumn="0"/>
-              <w:rPr>
-                <w:rFonts w:ascii="Calibri" w:eastAsia="Times New Roman" w:hAnsi="Calibri" w:cs="Calibri"/>
-                <w:color w:val="000000"/>
-                <w:sz w:val="16"/>
-                <w:szCs w:val="16"/>
-              </w:rPr>
-            </w:pPr>
-            <w:r>
-              <w:rPr>
-                <w:rFonts w:ascii="Calibri" w:eastAsia="Times New Roman" w:hAnsi="Calibri" w:cs="Calibri"/>
-                <w:color w:val="000000"/>
-                <w:sz w:val="16"/>
-                <w:szCs w:val="16"/>
-              </w:rPr>
-              <w:t> </w:t>
             </w:r>
           </w:p>
         </w:tc>
@@ -3908,33 +3442,6 @@
             </w:pPr>
             <w:r>
               <w:rPr>
-                <w:rFonts w:ascii="Calibri" w:eastAsia="Times New Roman" w:hAnsi="Calibri" w:cs="Calibri"/>
-                <w:color w:val="000000"/>
-                <w:sz w:val="16"/>
-                <w:szCs w:val="16"/>
-              </w:rPr>
-              <w:t> </w:t>
-            </w:r>
-          </w:p>
-        </w:tc>
-        <w:tc>
-          <w:tcPr>
-            <w:tcW w:w="0" w:type="auto"/>
-            <w:noWrap/>
-            <w:hideMark/>
-          </w:tcPr>
-          <w:p>
-            <w:pPr>
-              <w:cnfStyle w:val="000000100000" w:firstRow="0" w:lastRow="0" w:firstColumn="0" w:lastColumn="0" w:oddVBand="0" w:evenVBand="0" w:oddHBand="1" w:evenHBand="0" w:firstRowFirstColumn="0" w:firstRowLastColumn="0" w:lastRowFirstColumn="0" w:lastRowLastColumn="0"/>
-              <w:rPr>
-                <w:rFonts w:ascii="Calibri" w:eastAsia="Times New Roman" w:hAnsi="Calibri" w:cs="Calibri"/>
-                <w:color w:val="000000"/>
-                <w:sz w:val="16"/>
-                <w:szCs w:val="16"/>
-              </w:rPr>
-            </w:pPr>
-            <w:r>
-              <w:rPr>
                 <w:rFonts w:ascii="Calibri" w:eastAsia="Arial" w:hAnsi="Calibri" w:cs="Calibri"/>
                 <w:color w:val="000000"/>
                 <w:sz w:val="16"/>
@@ -4136,33 +3643,6 @@
                 <w:szCs w:val="16"/>
               </w:rPr>
               <w:t>Weakness, n (%) </w:t>
-            </w:r>
-          </w:p>
-        </w:tc>
-        <w:tc>
-          <w:tcPr>
-            <w:tcW w:w="0" w:type="auto"/>
-            <w:noWrap/>
-            <w:hideMark/>
-          </w:tcPr>
-          <w:p>
-            <w:pPr>
-              <w:cnfStyle w:val="000000000000" w:firstRow="0" w:lastRow="0" w:firstColumn="0" w:lastColumn="0" w:oddVBand="0" w:evenVBand="0" w:oddHBand="0" w:evenHBand="0" w:firstRowFirstColumn="0" w:firstRowLastColumn="0" w:lastRowFirstColumn="0" w:lastRowLastColumn="0"/>
-              <w:rPr>
-                <w:rFonts w:ascii="Calibri" w:eastAsia="Times New Roman" w:hAnsi="Calibri" w:cs="Calibri"/>
-                <w:color w:val="000000"/>
-                <w:sz w:val="16"/>
-                <w:szCs w:val="16"/>
-              </w:rPr>
-            </w:pPr>
-            <w:r>
-              <w:rPr>
-                <w:rFonts w:ascii="Calibri" w:eastAsia="Times New Roman" w:hAnsi="Calibri" w:cs="Calibri"/>
-                <w:color w:val="000000"/>
-                <w:sz w:val="16"/>
-                <w:szCs w:val="16"/>
-              </w:rPr>
-              <w:t> </w:t>
             </w:r>
           </w:p>
         </w:tc>
@@ -4408,33 +3888,6 @@
             </w:pPr>
             <w:r>
               <w:rPr>
-                <w:rFonts w:ascii="Calibri" w:eastAsia="Times New Roman" w:hAnsi="Calibri" w:cs="Calibri"/>
-                <w:color w:val="000000"/>
-                <w:sz w:val="16"/>
-                <w:szCs w:val="16"/>
-              </w:rPr>
-              <w:t> </w:t>
-            </w:r>
-          </w:p>
-        </w:tc>
-        <w:tc>
-          <w:tcPr>
-            <w:tcW w:w="0" w:type="auto"/>
-            <w:noWrap/>
-            <w:hideMark/>
-          </w:tcPr>
-          <w:p>
-            <w:pPr>
-              <w:cnfStyle w:val="000000100000" w:firstRow="0" w:lastRow="0" w:firstColumn="0" w:lastColumn="0" w:oddVBand="0" w:evenVBand="0" w:oddHBand="1" w:evenHBand="0" w:firstRowFirstColumn="0" w:firstRowLastColumn="0" w:lastRowFirstColumn="0" w:lastRowLastColumn="0"/>
-              <w:rPr>
-                <w:rFonts w:ascii="Calibri" w:eastAsia="Times New Roman" w:hAnsi="Calibri" w:cs="Calibri"/>
-                <w:color w:val="000000"/>
-                <w:sz w:val="16"/>
-                <w:szCs w:val="16"/>
-              </w:rPr>
-            </w:pPr>
-            <w:r>
-              <w:rPr>
                 <w:rFonts w:ascii="Calibri" w:eastAsia="Arial" w:hAnsi="Calibri" w:cs="Calibri"/>
                 <w:color w:val="000000"/>
                 <w:sz w:val="16"/>
@@ -4636,33 +4089,6 @@
                 <w:szCs w:val="16"/>
               </w:rPr>
               <w:t>Poor appetite, n (%) </w:t>
-            </w:r>
-          </w:p>
-        </w:tc>
-        <w:tc>
-          <w:tcPr>
-            <w:tcW w:w="0" w:type="auto"/>
-            <w:noWrap/>
-            <w:hideMark/>
-          </w:tcPr>
-          <w:p>
-            <w:pPr>
-              <w:cnfStyle w:val="000000000000" w:firstRow="0" w:lastRow="0" w:firstColumn="0" w:lastColumn="0" w:oddVBand="0" w:evenVBand="0" w:oddHBand="0" w:evenHBand="0" w:firstRowFirstColumn="0" w:firstRowLastColumn="0" w:lastRowFirstColumn="0" w:lastRowLastColumn="0"/>
-              <w:rPr>
-                <w:rFonts w:ascii="Calibri" w:eastAsia="Times New Roman" w:hAnsi="Calibri" w:cs="Calibri"/>
-                <w:color w:val="000000"/>
-                <w:sz w:val="16"/>
-                <w:szCs w:val="16"/>
-              </w:rPr>
-            </w:pPr>
-            <w:r>
-              <w:rPr>
-                <w:rFonts w:ascii="Calibri" w:eastAsia="Times New Roman" w:hAnsi="Calibri" w:cs="Calibri"/>
-                <w:color w:val="000000"/>
-                <w:sz w:val="16"/>
-                <w:szCs w:val="16"/>
-              </w:rPr>
-              <w:t> </w:t>
             </w:r>
           </w:p>
         </w:tc>
@@ -4907,33 +4333,6 @@
             </w:pPr>
             <w:r>
               <w:rPr>
-                <w:rFonts w:ascii="Calibri" w:eastAsia="Times New Roman" w:hAnsi="Calibri" w:cs="Calibri"/>
-                <w:color w:val="000000"/>
-                <w:sz w:val="16"/>
-                <w:szCs w:val="16"/>
-              </w:rPr>
-              <w:t> </w:t>
-            </w:r>
-          </w:p>
-        </w:tc>
-        <w:tc>
-          <w:tcPr>
-            <w:tcW w:w="0" w:type="auto"/>
-            <w:noWrap/>
-            <w:hideMark/>
-          </w:tcPr>
-          <w:p>
-            <w:pPr>
-              <w:cnfStyle w:val="000000100000" w:firstRow="0" w:lastRow="0" w:firstColumn="0" w:lastColumn="0" w:oddVBand="0" w:evenVBand="0" w:oddHBand="1" w:evenHBand="0" w:firstRowFirstColumn="0" w:firstRowLastColumn="0" w:lastRowFirstColumn="0" w:lastRowLastColumn="0"/>
-              <w:rPr>
-                <w:rFonts w:ascii="Calibri" w:eastAsia="Times New Roman" w:hAnsi="Calibri" w:cs="Calibri"/>
-                <w:color w:val="000000"/>
-                <w:sz w:val="16"/>
-                <w:szCs w:val="16"/>
-              </w:rPr>
-            </w:pPr>
-            <w:r>
-              <w:rPr>
                 <w:rFonts w:ascii="Calibri" w:eastAsia="Arial" w:hAnsi="Calibri" w:cs="Calibri"/>
                 <w:color w:val="000000"/>
                 <w:sz w:val="16"/>
@@ -5136,33 +4535,6 @@
                 <w:szCs w:val="16"/>
               </w:rPr>
               <w:t>Increased pigmentation of the skin, n (%) </w:t>
-            </w:r>
-          </w:p>
-        </w:tc>
-        <w:tc>
-          <w:tcPr>
-            <w:tcW w:w="0" w:type="auto"/>
-            <w:noWrap/>
-            <w:hideMark/>
-          </w:tcPr>
-          <w:p>
-            <w:pPr>
-              <w:cnfStyle w:val="000000000000" w:firstRow="0" w:lastRow="0" w:firstColumn="0" w:lastColumn="0" w:oddVBand="0" w:evenVBand="0" w:oddHBand="0" w:evenHBand="0" w:firstRowFirstColumn="0" w:firstRowLastColumn="0" w:lastRowFirstColumn="0" w:lastRowLastColumn="0"/>
-              <w:rPr>
-                <w:rFonts w:ascii="Calibri" w:eastAsia="Times New Roman" w:hAnsi="Calibri" w:cs="Calibri"/>
-                <w:color w:val="000000"/>
-                <w:sz w:val="16"/>
-                <w:szCs w:val="16"/>
-              </w:rPr>
-            </w:pPr>
-            <w:r>
-              <w:rPr>
-                <w:rFonts w:ascii="Calibri" w:eastAsia="Times New Roman" w:hAnsi="Calibri" w:cs="Calibri"/>
-                <w:color w:val="000000"/>
-                <w:sz w:val="16"/>
-                <w:szCs w:val="16"/>
-              </w:rPr>
-              <w:t> </w:t>
             </w:r>
           </w:p>
         </w:tc>
@@ -5408,33 +4780,6 @@
             </w:pPr>
             <w:r>
               <w:rPr>
-                <w:rFonts w:ascii="Calibri" w:eastAsia="Times New Roman" w:hAnsi="Calibri" w:cs="Calibri"/>
-                <w:color w:val="000000"/>
-                <w:sz w:val="16"/>
-                <w:szCs w:val="16"/>
-              </w:rPr>
-              <w:t> </w:t>
-            </w:r>
-          </w:p>
-        </w:tc>
-        <w:tc>
-          <w:tcPr>
-            <w:tcW w:w="0" w:type="auto"/>
-            <w:noWrap/>
-            <w:hideMark/>
-          </w:tcPr>
-          <w:p>
-            <w:pPr>
-              <w:cnfStyle w:val="000000100000" w:firstRow="0" w:lastRow="0" w:firstColumn="0" w:lastColumn="0" w:oddVBand="0" w:evenVBand="0" w:oddHBand="1" w:evenHBand="0" w:firstRowFirstColumn="0" w:firstRowLastColumn="0" w:lastRowFirstColumn="0" w:lastRowLastColumn="0"/>
-              <w:rPr>
-                <w:rFonts w:ascii="Calibri" w:eastAsia="Times New Roman" w:hAnsi="Calibri" w:cs="Calibri"/>
-                <w:color w:val="000000"/>
-                <w:sz w:val="16"/>
-                <w:szCs w:val="16"/>
-              </w:rPr>
-            </w:pPr>
-            <w:r>
-              <w:rPr>
                 <w:rFonts w:ascii="Calibri" w:eastAsia="Arial" w:hAnsi="Calibri" w:cs="Calibri"/>
                 <w:color w:val="000000"/>
                 <w:sz w:val="16"/>
@@ -5637,33 +4982,6 @@
                 <w:szCs w:val="16"/>
               </w:rPr>
               <w:t>Vomiting, n (%) </w:t>
-            </w:r>
-          </w:p>
-        </w:tc>
-        <w:tc>
-          <w:tcPr>
-            <w:tcW w:w="0" w:type="auto"/>
-            <w:noWrap/>
-            <w:hideMark/>
-          </w:tcPr>
-          <w:p>
-            <w:pPr>
-              <w:cnfStyle w:val="000000000000" w:firstRow="0" w:lastRow="0" w:firstColumn="0" w:lastColumn="0" w:oddVBand="0" w:evenVBand="0" w:oddHBand="0" w:evenHBand="0" w:firstRowFirstColumn="0" w:firstRowLastColumn="0" w:lastRowFirstColumn="0" w:lastRowLastColumn="0"/>
-              <w:rPr>
-                <w:rFonts w:ascii="Calibri" w:eastAsia="Times New Roman" w:hAnsi="Calibri" w:cs="Calibri"/>
-                <w:color w:val="000000"/>
-                <w:sz w:val="16"/>
-                <w:szCs w:val="16"/>
-              </w:rPr>
-            </w:pPr>
-            <w:r>
-              <w:rPr>
-                <w:rFonts w:ascii="Calibri" w:eastAsia="Times New Roman" w:hAnsi="Calibri" w:cs="Calibri"/>
-                <w:color w:val="000000"/>
-                <w:sz w:val="16"/>
-                <w:szCs w:val="16"/>
-              </w:rPr>
-              <w:t> </w:t>
             </w:r>
           </w:p>
         </w:tc>
@@ -5909,33 +5227,6 @@
             </w:pPr>
             <w:r>
               <w:rPr>
-                <w:rFonts w:ascii="Calibri" w:eastAsia="Times New Roman" w:hAnsi="Calibri" w:cs="Calibri"/>
-                <w:color w:val="000000"/>
-                <w:sz w:val="16"/>
-                <w:szCs w:val="16"/>
-              </w:rPr>
-              <w:t> </w:t>
-            </w:r>
-          </w:p>
-        </w:tc>
-        <w:tc>
-          <w:tcPr>
-            <w:tcW w:w="0" w:type="auto"/>
-            <w:noWrap/>
-            <w:hideMark/>
-          </w:tcPr>
-          <w:p>
-            <w:pPr>
-              <w:cnfStyle w:val="000000100000" w:firstRow="0" w:lastRow="0" w:firstColumn="0" w:lastColumn="0" w:oddVBand="0" w:evenVBand="0" w:oddHBand="1" w:evenHBand="0" w:firstRowFirstColumn="0" w:firstRowLastColumn="0" w:lastRowFirstColumn="0" w:lastRowLastColumn="0"/>
-              <w:rPr>
-                <w:rFonts w:ascii="Calibri" w:eastAsia="Times New Roman" w:hAnsi="Calibri" w:cs="Calibri"/>
-                <w:color w:val="000000"/>
-                <w:sz w:val="16"/>
-                <w:szCs w:val="16"/>
-              </w:rPr>
-            </w:pPr>
-            <w:r>
-              <w:rPr>
                 <w:rFonts w:ascii="Calibri" w:eastAsia="Arial" w:hAnsi="Calibri" w:cs="Calibri"/>
                 <w:color w:val="000000"/>
                 <w:sz w:val="16"/>
@@ -6129,52 +5420,14 @@
                 <w:szCs w:val="16"/>
               </w:rPr>
             </w:pPr>
-            <w:proofErr w:type="spellStart"/>
-            <w:r>
-              <w:rPr>
-                <w:rFonts w:ascii="Calibri" w:eastAsia="Times New Roman" w:hAnsi="Calibri" w:cs="Calibri"/>
-                <w:color w:val="000000"/>
-                <w:sz w:val="16"/>
-                <w:szCs w:val="16"/>
-              </w:rPr>
-              <w:t>Hypoglycaemia</w:t>
-            </w:r>
-            <w:proofErr w:type="spellEnd"/>
-            <w:r>
-              <w:rPr>
-                <w:rFonts w:ascii="Calibri" w:eastAsia="Times New Roman" w:hAnsi="Calibri" w:cs="Calibri"/>
-                <w:color w:val="000000"/>
-                <w:sz w:val="16"/>
-                <w:szCs w:val="16"/>
-              </w:rPr>
-              <w:t>, n (%) </w:t>
-            </w:r>
-          </w:p>
-        </w:tc>
-        <w:tc>
-          <w:tcPr>
-            <w:tcW w:w="0" w:type="auto"/>
-            <w:noWrap/>
-            <w:hideMark/>
-          </w:tcPr>
-          <w:p>
-            <w:pPr>
-              <w:cnfStyle w:val="000000000000" w:firstRow="0" w:lastRow="0" w:firstColumn="0" w:lastColumn="0" w:oddVBand="0" w:evenVBand="0" w:oddHBand="0" w:evenHBand="0" w:firstRowFirstColumn="0" w:firstRowLastColumn="0" w:lastRowFirstColumn="0" w:lastRowLastColumn="0"/>
-              <w:rPr>
-                <w:rFonts w:ascii="Calibri" w:eastAsia="Times New Roman" w:hAnsi="Calibri" w:cs="Calibri"/>
-                <w:color w:val="000000"/>
-                <w:sz w:val="16"/>
-                <w:szCs w:val="16"/>
-              </w:rPr>
-            </w:pPr>
-            <w:r>
-              <w:rPr>
-                <w:rFonts w:ascii="Calibri" w:eastAsia="Times New Roman" w:hAnsi="Calibri" w:cs="Calibri"/>
-                <w:color w:val="000000"/>
-                <w:sz w:val="16"/>
-                <w:szCs w:val="16"/>
-              </w:rPr>
-              <w:t> </w:t>
+            <w:r>
+              <w:rPr>
+                <w:rFonts w:ascii="Calibri" w:eastAsia="Times New Roman" w:hAnsi="Calibri" w:cs="Calibri"/>
+                <w:color w:val="000000"/>
+                <w:sz w:val="16"/>
+                <w:szCs w:val="16"/>
+              </w:rPr>
+              <w:t>Hypoglycaemia, n (%) </w:t>
             </w:r>
           </w:p>
         </w:tc>
@@ -6420,33 +5673,6 @@
             </w:pPr>
             <w:r>
               <w:rPr>
-                <w:rFonts w:ascii="Calibri" w:eastAsia="Times New Roman" w:hAnsi="Calibri" w:cs="Calibri"/>
-                <w:color w:val="000000"/>
-                <w:sz w:val="16"/>
-                <w:szCs w:val="16"/>
-              </w:rPr>
-              <w:t> </w:t>
-            </w:r>
-          </w:p>
-        </w:tc>
-        <w:tc>
-          <w:tcPr>
-            <w:tcW w:w="0" w:type="auto"/>
-            <w:noWrap/>
-            <w:hideMark/>
-          </w:tcPr>
-          <w:p>
-            <w:pPr>
-              <w:cnfStyle w:val="000000100000" w:firstRow="0" w:lastRow="0" w:firstColumn="0" w:lastColumn="0" w:oddVBand="0" w:evenVBand="0" w:oddHBand="1" w:evenHBand="0" w:firstRowFirstColumn="0" w:firstRowLastColumn="0" w:lastRowFirstColumn="0" w:lastRowLastColumn="0"/>
-              <w:rPr>
-                <w:rFonts w:ascii="Calibri" w:eastAsia="Times New Roman" w:hAnsi="Calibri" w:cs="Calibri"/>
-                <w:color w:val="000000"/>
-                <w:sz w:val="16"/>
-                <w:szCs w:val="16"/>
-              </w:rPr>
-            </w:pPr>
-            <w:r>
-              <w:rPr>
                 <w:rFonts w:ascii="Calibri" w:eastAsia="Arial" w:hAnsi="Calibri" w:cs="Calibri"/>
                 <w:color w:val="000000"/>
                 <w:sz w:val="16"/>
@@ -6649,33 +5875,6 @@
                 <w:szCs w:val="16"/>
               </w:rPr>
               <w:t>Diarrhea, n (%) </w:t>
-            </w:r>
-          </w:p>
-        </w:tc>
-        <w:tc>
-          <w:tcPr>
-            <w:tcW w:w="0" w:type="auto"/>
-            <w:noWrap/>
-            <w:hideMark/>
-          </w:tcPr>
-          <w:p>
-            <w:pPr>
-              <w:cnfStyle w:val="000000000000" w:firstRow="0" w:lastRow="0" w:firstColumn="0" w:lastColumn="0" w:oddVBand="0" w:evenVBand="0" w:oddHBand="0" w:evenHBand="0" w:firstRowFirstColumn="0" w:firstRowLastColumn="0" w:lastRowFirstColumn="0" w:lastRowLastColumn="0"/>
-              <w:rPr>
-                <w:rFonts w:ascii="Calibri" w:eastAsia="Times New Roman" w:hAnsi="Calibri" w:cs="Calibri"/>
-                <w:color w:val="000000"/>
-                <w:sz w:val="16"/>
-                <w:szCs w:val="16"/>
-              </w:rPr>
-            </w:pPr>
-            <w:r>
-              <w:rPr>
-                <w:rFonts w:ascii="Calibri" w:eastAsia="Times New Roman" w:hAnsi="Calibri" w:cs="Calibri"/>
-                <w:color w:val="000000"/>
-                <w:sz w:val="16"/>
-                <w:szCs w:val="16"/>
-              </w:rPr>
-              <w:t> </w:t>
             </w:r>
           </w:p>
         </w:tc>
@@ -6921,33 +6120,6 @@
             </w:pPr>
             <w:r>
               <w:rPr>
-                <w:rFonts w:ascii="Calibri" w:eastAsia="Times New Roman" w:hAnsi="Calibri" w:cs="Calibri"/>
-                <w:color w:val="000000"/>
-                <w:sz w:val="16"/>
-                <w:szCs w:val="16"/>
-              </w:rPr>
-              <w:t> </w:t>
-            </w:r>
-          </w:p>
-        </w:tc>
-        <w:tc>
-          <w:tcPr>
-            <w:tcW w:w="0" w:type="auto"/>
-            <w:noWrap/>
-            <w:hideMark/>
-          </w:tcPr>
-          <w:p>
-            <w:pPr>
-              <w:cnfStyle w:val="000000100000" w:firstRow="0" w:lastRow="0" w:firstColumn="0" w:lastColumn="0" w:oddVBand="0" w:evenVBand="0" w:oddHBand="1" w:evenHBand="0" w:firstRowFirstColumn="0" w:firstRowLastColumn="0" w:lastRowFirstColumn="0" w:lastRowLastColumn="0"/>
-              <w:rPr>
-                <w:rFonts w:ascii="Calibri" w:eastAsia="Times New Roman" w:hAnsi="Calibri" w:cs="Calibri"/>
-                <w:color w:val="000000"/>
-                <w:sz w:val="16"/>
-                <w:szCs w:val="16"/>
-              </w:rPr>
-            </w:pPr>
-            <w:r>
-              <w:rPr>
                 <w:rFonts w:ascii="Calibri" w:eastAsia="Arial" w:hAnsi="Calibri" w:cs="Calibri"/>
                 <w:color w:val="000000"/>
                 <w:sz w:val="16"/>
@@ -7150,33 +6322,6 @@
                 <w:szCs w:val="16"/>
               </w:rPr>
               <w:t>Shock, n (%) </w:t>
-            </w:r>
-          </w:p>
-        </w:tc>
-        <w:tc>
-          <w:tcPr>
-            <w:tcW w:w="0" w:type="auto"/>
-            <w:noWrap/>
-            <w:hideMark/>
-          </w:tcPr>
-          <w:p>
-            <w:pPr>
-              <w:cnfStyle w:val="000000000000" w:firstRow="0" w:lastRow="0" w:firstColumn="0" w:lastColumn="0" w:oddVBand="0" w:evenVBand="0" w:oddHBand="0" w:evenHBand="0" w:firstRowFirstColumn="0" w:firstRowLastColumn="0" w:lastRowFirstColumn="0" w:lastRowLastColumn="0"/>
-              <w:rPr>
-                <w:rFonts w:ascii="Calibri" w:eastAsia="Times New Roman" w:hAnsi="Calibri" w:cs="Calibri"/>
-                <w:color w:val="000000"/>
-                <w:sz w:val="16"/>
-                <w:szCs w:val="16"/>
-              </w:rPr>
-            </w:pPr>
-            <w:r>
-              <w:rPr>
-                <w:rFonts w:ascii="Calibri" w:eastAsia="Times New Roman" w:hAnsi="Calibri" w:cs="Calibri"/>
-                <w:color w:val="000000"/>
-                <w:sz w:val="16"/>
-                <w:szCs w:val="16"/>
-              </w:rPr>
-              <w:t> </w:t>
             </w:r>
           </w:p>
         </w:tc>
@@ -7422,33 +6567,6 @@
             </w:pPr>
             <w:r>
               <w:rPr>
-                <w:rFonts w:ascii="Calibri" w:eastAsia="Times New Roman" w:hAnsi="Calibri" w:cs="Calibri"/>
-                <w:color w:val="000000"/>
-                <w:sz w:val="16"/>
-                <w:szCs w:val="16"/>
-              </w:rPr>
-              <w:t> </w:t>
-            </w:r>
-          </w:p>
-        </w:tc>
-        <w:tc>
-          <w:tcPr>
-            <w:tcW w:w="0" w:type="auto"/>
-            <w:noWrap/>
-            <w:hideMark/>
-          </w:tcPr>
-          <w:p>
-            <w:pPr>
-              <w:cnfStyle w:val="000000100000" w:firstRow="0" w:lastRow="0" w:firstColumn="0" w:lastColumn="0" w:oddVBand="0" w:evenVBand="0" w:oddHBand="1" w:evenHBand="0" w:firstRowFirstColumn="0" w:firstRowLastColumn="0" w:lastRowFirstColumn="0" w:lastRowLastColumn="0"/>
-              <w:rPr>
-                <w:rFonts w:ascii="Calibri" w:eastAsia="Times New Roman" w:hAnsi="Calibri" w:cs="Calibri"/>
-                <w:color w:val="000000"/>
-                <w:sz w:val="16"/>
-                <w:szCs w:val="16"/>
-              </w:rPr>
-            </w:pPr>
-            <w:r>
-              <w:rPr>
                 <w:rFonts w:ascii="Calibri" w:eastAsia="Arial" w:hAnsi="Calibri" w:cs="Calibri"/>
                 <w:color w:val="000000"/>
                 <w:sz w:val="16"/>
@@ -7651,33 +6769,6 @@
                 <w:szCs w:val="16"/>
               </w:rPr>
               <w:t>Loss of axillary and pubic hair in females, n (%) </w:t>
-            </w:r>
-          </w:p>
-        </w:tc>
-        <w:tc>
-          <w:tcPr>
-            <w:tcW w:w="0" w:type="auto"/>
-            <w:noWrap/>
-            <w:hideMark/>
-          </w:tcPr>
-          <w:p>
-            <w:pPr>
-              <w:cnfStyle w:val="000000000000" w:firstRow="0" w:lastRow="0" w:firstColumn="0" w:lastColumn="0" w:oddVBand="0" w:evenVBand="0" w:oddHBand="0" w:evenHBand="0" w:firstRowFirstColumn="0" w:firstRowLastColumn="0" w:lastRowFirstColumn="0" w:lastRowLastColumn="0"/>
-              <w:rPr>
-                <w:rFonts w:ascii="Calibri" w:eastAsia="Times New Roman" w:hAnsi="Calibri" w:cs="Calibri"/>
-                <w:color w:val="000000"/>
-                <w:sz w:val="16"/>
-                <w:szCs w:val="16"/>
-              </w:rPr>
-            </w:pPr>
-            <w:r>
-              <w:rPr>
-                <w:rFonts w:ascii="Calibri" w:eastAsia="Times New Roman" w:hAnsi="Calibri" w:cs="Calibri"/>
-                <w:color w:val="000000"/>
-                <w:sz w:val="16"/>
-                <w:szCs w:val="16"/>
-              </w:rPr>
-              <w:t> </w:t>
             </w:r>
           </w:p>
         </w:tc>
@@ -7901,54 +6992,7 @@
                 <w:sz w:val="16"/>
                 <w:szCs w:val="16"/>
               </w:rPr>
-              <w:t xml:space="preserve">Presence of </w:t>
-            </w:r>
-            <w:proofErr w:type="spellStart"/>
-            <w:r>
-              <w:rPr>
-                <w:rFonts w:ascii="Calibri" w:eastAsia="Times New Roman" w:hAnsi="Calibri" w:cs="Calibri"/>
-                <w:color w:val="000000"/>
-                <w:sz w:val="16"/>
-                <w:szCs w:val="16"/>
-              </w:rPr>
-              <w:t>anaemia</w:t>
-            </w:r>
-            <w:proofErr w:type="spellEnd"/>
-            <w:r>
-              <w:rPr>
-                <w:rFonts w:ascii="Calibri" w:eastAsia="Times New Roman" w:hAnsi="Calibri" w:cs="Calibri"/>
-                <w:color w:val="000000"/>
-                <w:sz w:val="16"/>
-                <w:szCs w:val="16"/>
-              </w:rPr>
-              <w:t>, n (%) </w:t>
-            </w:r>
-          </w:p>
-        </w:tc>
-        <w:tc>
-          <w:tcPr>
-            <w:tcW w:w="0" w:type="auto"/>
-            <w:noWrap/>
-            <w:hideMark/>
-          </w:tcPr>
-          <w:p>
-            <w:pPr>
-              <w:cnfStyle w:val="000000100000" w:firstRow="0" w:lastRow="0" w:firstColumn="0" w:lastColumn="0" w:oddVBand="0" w:evenVBand="0" w:oddHBand="1" w:evenHBand="0" w:firstRowFirstColumn="0" w:firstRowLastColumn="0" w:lastRowFirstColumn="0" w:lastRowLastColumn="0"/>
-              <w:rPr>
-                <w:rFonts w:ascii="Calibri" w:eastAsia="Times New Roman" w:hAnsi="Calibri" w:cs="Calibri"/>
-                <w:color w:val="000000"/>
-                <w:sz w:val="16"/>
-                <w:szCs w:val="16"/>
-              </w:rPr>
-            </w:pPr>
-            <w:r>
-              <w:rPr>
-                <w:rFonts w:ascii="Calibri" w:eastAsia="Times New Roman" w:hAnsi="Calibri" w:cs="Calibri"/>
-                <w:color w:val="000000"/>
-                <w:sz w:val="16"/>
-                <w:szCs w:val="16"/>
-              </w:rPr>
-              <w:t> </w:t>
+              <w:t>Presence of anaemia, n (%) </w:t>
             </w:r>
           </w:p>
         </w:tc>
@@ -8171,33 +7215,6 @@
                 <w:szCs w:val="16"/>
               </w:rPr>
               <w:t>Presence of an opportunistic infection, n (%) </w:t>
-            </w:r>
-          </w:p>
-        </w:tc>
-        <w:tc>
-          <w:tcPr>
-            <w:tcW w:w="0" w:type="auto"/>
-            <w:noWrap/>
-            <w:hideMark/>
-          </w:tcPr>
-          <w:p>
-            <w:pPr>
-              <w:cnfStyle w:val="000000000000" w:firstRow="0" w:lastRow="0" w:firstColumn="0" w:lastColumn="0" w:oddVBand="0" w:evenVBand="0" w:oddHBand="0" w:evenHBand="0" w:firstRowFirstColumn="0" w:firstRowLastColumn="0" w:lastRowFirstColumn="0" w:lastRowLastColumn="0"/>
-              <w:rPr>
-                <w:rFonts w:ascii="Calibri" w:eastAsia="Times New Roman" w:hAnsi="Calibri" w:cs="Calibri"/>
-                <w:color w:val="000000"/>
-                <w:sz w:val="16"/>
-                <w:szCs w:val="16"/>
-              </w:rPr>
-            </w:pPr>
-            <w:r>
-              <w:rPr>
-                <w:rFonts w:ascii="Calibri" w:eastAsia="Times New Roman" w:hAnsi="Calibri" w:cs="Calibri"/>
-                <w:color w:val="000000"/>
-                <w:sz w:val="16"/>
-                <w:szCs w:val="16"/>
-              </w:rPr>
-              <w:t> </w:t>
             </w:r>
           </w:p>
         </w:tc>
@@ -8441,33 +7458,6 @@
             </w:pPr>
             <w:r>
               <w:rPr>
-                <w:rFonts w:ascii="Calibri" w:eastAsia="Times New Roman" w:hAnsi="Calibri" w:cs="Calibri"/>
-                <w:color w:val="000000"/>
-                <w:sz w:val="16"/>
-                <w:szCs w:val="16"/>
-              </w:rPr>
-              <w:t> </w:t>
-            </w:r>
-          </w:p>
-        </w:tc>
-        <w:tc>
-          <w:tcPr>
-            <w:tcW w:w="0" w:type="auto"/>
-            <w:noWrap/>
-            <w:hideMark/>
-          </w:tcPr>
-          <w:p>
-            <w:pPr>
-              <w:cnfStyle w:val="000000100000" w:firstRow="0" w:lastRow="0" w:firstColumn="0" w:lastColumn="0" w:oddVBand="0" w:evenVBand="0" w:oddHBand="1" w:evenHBand="0" w:firstRowFirstColumn="0" w:firstRowLastColumn="0" w:lastRowFirstColumn="0" w:lastRowLastColumn="0"/>
-              <w:rPr>
-                <w:rFonts w:ascii="Calibri" w:eastAsia="Times New Roman" w:hAnsi="Calibri" w:cs="Calibri"/>
-                <w:color w:val="000000"/>
-                <w:sz w:val="16"/>
-                <w:szCs w:val="16"/>
-              </w:rPr>
-            </w:pPr>
-            <w:r>
-              <w:rPr>
                 <w:rFonts w:ascii="Calibri" w:eastAsia="Arial" w:hAnsi="Calibri" w:cs="Calibri"/>
                 <w:color w:val="000000"/>
                 <w:sz w:val="16"/>
@@ -8669,33 +7659,6 @@
                 <w:szCs w:val="16"/>
               </w:rPr>
               <w:t>Total CD4 count, median (IQR) </w:t>
-            </w:r>
-          </w:p>
-        </w:tc>
-        <w:tc>
-          <w:tcPr>
-            <w:tcW w:w="0" w:type="auto"/>
-            <w:noWrap/>
-            <w:hideMark/>
-          </w:tcPr>
-          <w:p>
-            <w:pPr>
-              <w:cnfStyle w:val="000000000000" w:firstRow="0" w:lastRow="0" w:firstColumn="0" w:lastColumn="0" w:oddVBand="0" w:evenVBand="0" w:oddHBand="0" w:evenHBand="0" w:firstRowFirstColumn="0" w:firstRowLastColumn="0" w:lastRowFirstColumn="0" w:lastRowLastColumn="0"/>
-              <w:rPr>
-                <w:rFonts w:ascii="Calibri" w:eastAsia="Times New Roman" w:hAnsi="Calibri" w:cs="Calibri"/>
-                <w:color w:val="000000"/>
-                <w:sz w:val="16"/>
-                <w:szCs w:val="16"/>
-              </w:rPr>
-            </w:pPr>
-            <w:r>
-              <w:rPr>
-                <w:rFonts w:ascii="Calibri" w:eastAsia="Times New Roman" w:hAnsi="Calibri" w:cs="Calibri"/>
-                <w:color w:val="000000"/>
-                <w:sz w:val="16"/>
-                <w:szCs w:val="16"/>
-              </w:rPr>
-              <w:t> </w:t>
             </w:r>
           </w:p>
         </w:tc>
@@ -8940,33 +7903,6 @@
             </w:pPr>
             <w:r>
               <w:rPr>
-                <w:rFonts w:ascii="Calibri" w:eastAsia="Times New Roman" w:hAnsi="Calibri" w:cs="Calibri"/>
-                <w:color w:val="000000"/>
-                <w:sz w:val="16"/>
-                <w:szCs w:val="16"/>
-              </w:rPr>
-              <w:t> </w:t>
-            </w:r>
-          </w:p>
-        </w:tc>
-        <w:tc>
-          <w:tcPr>
-            <w:tcW w:w="0" w:type="auto"/>
-            <w:noWrap/>
-            <w:hideMark/>
-          </w:tcPr>
-          <w:p>
-            <w:pPr>
-              <w:cnfStyle w:val="000000100000" w:firstRow="0" w:lastRow="0" w:firstColumn="0" w:lastColumn="0" w:oddVBand="0" w:evenVBand="0" w:oddHBand="1" w:evenHBand="0" w:firstRowFirstColumn="0" w:firstRowLastColumn="0" w:lastRowFirstColumn="0" w:lastRowLastColumn="0"/>
-              <w:rPr>
-                <w:rFonts w:ascii="Calibri" w:eastAsia="Times New Roman" w:hAnsi="Calibri" w:cs="Calibri"/>
-                <w:color w:val="000000"/>
-                <w:sz w:val="16"/>
-                <w:szCs w:val="16"/>
-              </w:rPr>
-            </w:pPr>
-            <w:r>
-              <w:rPr>
                 <w:rFonts w:ascii="Calibri" w:eastAsia="Arial" w:hAnsi="Calibri" w:cs="Calibri"/>
                 <w:color w:val="000000"/>
                 <w:sz w:val="16"/>
@@ -9169,33 +8105,6 @@
                 <w:szCs w:val="16"/>
               </w:rPr>
               <w:t>Potassium, median (IQR) mmol/L </w:t>
-            </w:r>
-          </w:p>
-        </w:tc>
-        <w:tc>
-          <w:tcPr>
-            <w:tcW w:w="0" w:type="auto"/>
-            <w:noWrap/>
-            <w:hideMark/>
-          </w:tcPr>
-          <w:p>
-            <w:pPr>
-              <w:cnfStyle w:val="000000000000" w:firstRow="0" w:lastRow="0" w:firstColumn="0" w:lastColumn="0" w:oddVBand="0" w:evenVBand="0" w:oddHBand="0" w:evenHBand="0" w:firstRowFirstColumn="0" w:firstRowLastColumn="0" w:lastRowFirstColumn="0" w:lastRowLastColumn="0"/>
-              <w:rPr>
-                <w:rFonts w:ascii="Calibri" w:eastAsia="Times New Roman" w:hAnsi="Calibri" w:cs="Calibri"/>
-                <w:color w:val="000000"/>
-                <w:sz w:val="16"/>
-                <w:szCs w:val="16"/>
-              </w:rPr>
-            </w:pPr>
-            <w:r>
-              <w:rPr>
-                <w:rFonts w:ascii="Calibri" w:eastAsia="Times New Roman" w:hAnsi="Calibri" w:cs="Calibri"/>
-                <w:color w:val="000000"/>
-                <w:sz w:val="16"/>
-                <w:szCs w:val="16"/>
-              </w:rPr>
-              <w:t> </w:t>
             </w:r>
           </w:p>
         </w:tc>
@@ -9412,7 +8321,6 @@
                 <w:szCs w:val="16"/>
               </w:rPr>
             </w:pPr>
-            <w:proofErr w:type="spellStart"/>
             <w:r>
               <w:rPr>
                 <w:rFonts w:ascii="Calibri" w:eastAsia="Times New Roman" w:hAnsi="Calibri" w:cs="Calibri"/>
@@ -9421,44 +8329,7 @@
                 <w:szCs w:val="16"/>
               </w:rPr>
               <w:lastRenderedPageBreak/>
-              <w:t>Haemoglobin</w:t>
-            </w:r>
-            <w:proofErr w:type="spellEnd"/>
-            <w:r>
-              <w:rPr>
-                <w:rFonts w:ascii="Calibri" w:eastAsia="Times New Roman" w:hAnsi="Calibri" w:cs="Calibri"/>
-                <w:color w:val="000000"/>
-                <w:sz w:val="16"/>
-                <w:szCs w:val="16"/>
-              </w:rPr>
-              <w:t>, median (IQR) g/dL </w:t>
-            </w:r>
-          </w:p>
-        </w:tc>
-        <w:tc>
-          <w:tcPr>
-            <w:tcW w:w="0" w:type="auto"/>
-            <w:noWrap/>
-            <w:hideMark/>
-          </w:tcPr>
-          <w:p>
-            <w:pPr>
-              <w:cnfStyle w:val="000000100000" w:firstRow="0" w:lastRow="0" w:firstColumn="0" w:lastColumn="0" w:oddVBand="0" w:evenVBand="0" w:oddHBand="1" w:evenHBand="0" w:firstRowFirstColumn="0" w:firstRowLastColumn="0" w:lastRowFirstColumn="0" w:lastRowLastColumn="0"/>
-              <w:rPr>
-                <w:rFonts w:ascii="Calibri" w:eastAsia="Times New Roman" w:hAnsi="Calibri" w:cs="Calibri"/>
-                <w:color w:val="000000"/>
-                <w:sz w:val="16"/>
-                <w:szCs w:val="16"/>
-              </w:rPr>
-            </w:pPr>
-            <w:r>
-              <w:rPr>
-                <w:rFonts w:ascii="Calibri" w:eastAsia="Times New Roman" w:hAnsi="Calibri" w:cs="Calibri"/>
-                <w:color w:val="000000"/>
-                <w:sz w:val="16"/>
-                <w:szCs w:val="16"/>
-              </w:rPr>
-              <w:t> </w:t>
+              <w:t>Haemoglobin, median (IQR) g/dL </w:t>
             </w:r>
           </w:p>
         </w:tc>
@@ -9682,33 +8553,6 @@
                 <w:szCs w:val="16"/>
               </w:rPr>
               <w:t>White cell count, median (IQR) X109 </w:t>
-            </w:r>
-          </w:p>
-        </w:tc>
-        <w:tc>
-          <w:tcPr>
-            <w:tcW w:w="0" w:type="auto"/>
-            <w:noWrap/>
-            <w:hideMark/>
-          </w:tcPr>
-          <w:p>
-            <w:pPr>
-              <w:cnfStyle w:val="000000000000" w:firstRow="0" w:lastRow="0" w:firstColumn="0" w:lastColumn="0" w:oddVBand="0" w:evenVBand="0" w:oddHBand="0" w:evenHBand="0" w:firstRowFirstColumn="0" w:firstRowLastColumn="0" w:lastRowFirstColumn="0" w:lastRowLastColumn="0"/>
-              <w:rPr>
-                <w:rFonts w:ascii="Calibri" w:eastAsia="Times New Roman" w:hAnsi="Calibri" w:cs="Calibri"/>
-                <w:color w:val="000000"/>
-                <w:sz w:val="16"/>
-                <w:szCs w:val="16"/>
-              </w:rPr>
-            </w:pPr>
-            <w:r>
-              <w:rPr>
-                <w:rFonts w:ascii="Calibri" w:eastAsia="Times New Roman" w:hAnsi="Calibri" w:cs="Calibri"/>
-                <w:color w:val="000000"/>
-                <w:sz w:val="16"/>
-                <w:szCs w:val="16"/>
-              </w:rPr>
-              <w:t> </w:t>
             </w:r>
           </w:p>
         </w:tc>
@@ -9954,33 +8798,6 @@
             </w:pPr>
             <w:r>
               <w:rPr>
-                <w:rFonts w:ascii="Calibri" w:eastAsia="Times New Roman" w:hAnsi="Calibri" w:cs="Calibri"/>
-                <w:color w:val="000000"/>
-                <w:sz w:val="16"/>
-                <w:szCs w:val="16"/>
-              </w:rPr>
-              <w:t> </w:t>
-            </w:r>
-          </w:p>
-        </w:tc>
-        <w:tc>
-          <w:tcPr>
-            <w:tcW w:w="0" w:type="auto"/>
-            <w:noWrap/>
-            <w:hideMark/>
-          </w:tcPr>
-          <w:p>
-            <w:pPr>
-              <w:cnfStyle w:val="000000100000" w:firstRow="0" w:lastRow="0" w:firstColumn="0" w:lastColumn="0" w:oddVBand="0" w:evenVBand="0" w:oddHBand="1" w:evenHBand="0" w:firstRowFirstColumn="0" w:firstRowLastColumn="0" w:lastRowFirstColumn="0" w:lastRowLastColumn="0"/>
-              <w:rPr>
-                <w:rFonts w:ascii="Calibri" w:eastAsia="Times New Roman" w:hAnsi="Calibri" w:cs="Calibri"/>
-                <w:color w:val="000000"/>
-                <w:sz w:val="16"/>
-                <w:szCs w:val="16"/>
-              </w:rPr>
-            </w:pPr>
-            <w:r>
-              <w:rPr>
                 <w:rFonts w:ascii="Calibri" w:eastAsia="Arial" w:hAnsi="Calibri" w:cs="Calibri"/>
                 <w:color w:val="000000"/>
                 <w:sz w:val="16"/>
@@ -10183,33 +9000,6 @@
                 <w:szCs w:val="16"/>
               </w:rPr>
               <w:t>Neutrophils, median (IQR) </w:t>
-            </w:r>
-          </w:p>
-        </w:tc>
-        <w:tc>
-          <w:tcPr>
-            <w:tcW w:w="0" w:type="auto"/>
-            <w:noWrap/>
-            <w:hideMark/>
-          </w:tcPr>
-          <w:p>
-            <w:pPr>
-              <w:cnfStyle w:val="000000000000" w:firstRow="0" w:lastRow="0" w:firstColumn="0" w:lastColumn="0" w:oddVBand="0" w:evenVBand="0" w:oddHBand="0" w:evenHBand="0" w:firstRowFirstColumn="0" w:firstRowLastColumn="0" w:lastRowFirstColumn="0" w:lastRowLastColumn="0"/>
-              <w:rPr>
-                <w:rFonts w:ascii="Calibri" w:eastAsia="Times New Roman" w:hAnsi="Calibri" w:cs="Calibri"/>
-                <w:color w:val="000000"/>
-                <w:sz w:val="16"/>
-                <w:szCs w:val="16"/>
-              </w:rPr>
-            </w:pPr>
-            <w:r>
-              <w:rPr>
-                <w:rFonts w:ascii="Calibri" w:eastAsia="Times New Roman" w:hAnsi="Calibri" w:cs="Calibri"/>
-                <w:color w:val="000000"/>
-                <w:sz w:val="16"/>
-                <w:szCs w:val="16"/>
-              </w:rPr>
-              <w:t> </w:t>
             </w:r>
           </w:p>
         </w:tc>
@@ -10455,33 +9245,6 @@
             </w:pPr>
             <w:r>
               <w:rPr>
-                <w:rFonts w:ascii="Calibri" w:eastAsia="Times New Roman" w:hAnsi="Calibri" w:cs="Calibri"/>
-                <w:color w:val="000000"/>
-                <w:sz w:val="16"/>
-                <w:szCs w:val="16"/>
-              </w:rPr>
-              <w:t> </w:t>
-            </w:r>
-          </w:p>
-        </w:tc>
-        <w:tc>
-          <w:tcPr>
-            <w:tcW w:w="0" w:type="auto"/>
-            <w:noWrap/>
-            <w:hideMark/>
-          </w:tcPr>
-          <w:p>
-            <w:pPr>
-              <w:cnfStyle w:val="000000100000" w:firstRow="0" w:lastRow="0" w:firstColumn="0" w:lastColumn="0" w:oddVBand="0" w:evenVBand="0" w:oddHBand="1" w:evenHBand="0" w:firstRowFirstColumn="0" w:firstRowLastColumn="0" w:lastRowFirstColumn="0" w:lastRowLastColumn="0"/>
-              <w:rPr>
-                <w:rFonts w:ascii="Calibri" w:eastAsia="Times New Roman" w:hAnsi="Calibri" w:cs="Calibri"/>
-                <w:color w:val="000000"/>
-                <w:sz w:val="16"/>
-                <w:szCs w:val="16"/>
-              </w:rPr>
-            </w:pPr>
-            <w:r>
-              <w:rPr>
                 <w:rFonts w:ascii="Calibri" w:eastAsia="Arial" w:hAnsi="Calibri" w:cs="Calibri"/>
                 <w:color w:val="000000"/>
                 <w:sz w:val="16"/>
@@ -10684,33 +9447,6 @@
                 <w:szCs w:val="16"/>
               </w:rPr>
               <w:t>Intermediate mortality, n (%)</w:t>
-            </w:r>
-          </w:p>
-        </w:tc>
-        <w:tc>
-          <w:tcPr>
-            <w:tcW w:w="0" w:type="auto"/>
-            <w:noWrap/>
-            <w:hideMark/>
-          </w:tcPr>
-          <w:p>
-            <w:pPr>
-              <w:cnfStyle w:val="000000000000" w:firstRow="0" w:lastRow="0" w:firstColumn="0" w:lastColumn="0" w:oddVBand="0" w:evenVBand="0" w:oddHBand="0" w:evenHBand="0" w:firstRowFirstColumn="0" w:firstRowLastColumn="0" w:lastRowFirstColumn="0" w:lastRowLastColumn="0"/>
-              <w:rPr>
-                <w:rFonts w:ascii="Calibri" w:eastAsia="Times New Roman" w:hAnsi="Calibri" w:cs="Calibri"/>
-                <w:color w:val="000000"/>
-                <w:sz w:val="16"/>
-                <w:szCs w:val="16"/>
-              </w:rPr>
-            </w:pPr>
-            <w:r>
-              <w:rPr>
-                <w:rFonts w:ascii="Calibri" w:eastAsia="Times New Roman" w:hAnsi="Calibri" w:cs="Calibri"/>
-                <w:color w:val="000000"/>
-                <w:sz w:val="16"/>
-                <w:szCs w:val="16"/>
-              </w:rPr>
-              <w:t> </w:t>
             </w:r>
           </w:p>
         </w:tc>
@@ -10955,33 +9691,6 @@
             </w:pPr>
             <w:r>
               <w:rPr>
-                <w:rFonts w:ascii="Calibri" w:eastAsia="Times New Roman" w:hAnsi="Calibri" w:cs="Calibri"/>
-                <w:color w:val="000000"/>
-                <w:sz w:val="16"/>
-                <w:szCs w:val="16"/>
-              </w:rPr>
-              <w:t> </w:t>
-            </w:r>
-          </w:p>
-        </w:tc>
-        <w:tc>
-          <w:tcPr>
-            <w:tcW w:w="0" w:type="auto"/>
-            <w:noWrap/>
-            <w:hideMark/>
-          </w:tcPr>
-          <w:p>
-            <w:pPr>
-              <w:cnfStyle w:val="000000100000" w:firstRow="0" w:lastRow="0" w:firstColumn="0" w:lastColumn="0" w:oddVBand="0" w:evenVBand="0" w:oddHBand="1" w:evenHBand="0" w:firstRowFirstColumn="0" w:firstRowLastColumn="0" w:lastRowFirstColumn="0" w:lastRowLastColumn="0"/>
-              <w:rPr>
-                <w:rFonts w:ascii="Calibri" w:eastAsia="Times New Roman" w:hAnsi="Calibri" w:cs="Calibri"/>
-                <w:color w:val="000000"/>
-                <w:sz w:val="16"/>
-                <w:szCs w:val="16"/>
-              </w:rPr>
-            </w:pPr>
-            <w:r>
-              <w:rPr>
                 <w:rFonts w:ascii="Calibri" w:eastAsia="Arial" w:hAnsi="Calibri" w:cs="Calibri"/>
                 <w:color w:val="000000"/>
                 <w:sz w:val="16"/>
@@ -11152,6 +9861,931 @@
                 <w:szCs w:val="16"/>
               </w:rPr>
               <w:t>0.2</w:t>
+            </w:r>
+          </w:p>
+        </w:tc>
+      </w:tr>
+      <w:tr>
+        <w:trPr>
+          <w:trHeight w:val="225"/>
+        </w:trPr>
+        <w:tc>
+          <w:tcPr>
+            <w:cnfStyle w:val="001000000000" w:firstRow="0" w:lastRow="0" w:firstColumn="1" w:lastColumn="0" w:oddVBand="0" w:evenVBand="0" w:oddHBand="0" w:evenHBand="0" w:firstRowFirstColumn="0" w:firstRowLastColumn="0" w:lastRowFirstColumn="0" w:lastRowLastColumn="0"/>
+            <w:tcW w:w="0" w:type="auto"/>
+            <w:noWrap/>
+          </w:tcPr>
+          <w:p>
+            <w:pPr>
+              <w:rPr>
+                <w:rFonts w:ascii="Calibri" w:eastAsia="Arial" w:hAnsi="Calibri" w:cs="Calibri"/>
+                <w:color w:val="000000"/>
+                <w:sz w:val="16"/>
+                <w:szCs w:val="16"/>
+              </w:rPr>
+            </w:pPr>
+            <w:r>
+              <w:rPr>
+                <w:rFonts w:ascii="Calibri" w:eastAsia="Arial" w:hAnsi="Calibri" w:cs="Calibri"/>
+                <w:color w:val="000000"/>
+                <w:sz w:val="16"/>
+                <w:szCs w:val="16"/>
+              </w:rPr>
+              <w:t>Tuberculosis, n (%)</w:t>
+            </w:r>
+          </w:p>
+        </w:tc>
+        <w:tc>
+          <w:tcPr>
+            <w:tcW w:w="0" w:type="auto"/>
+            <w:noWrap/>
+          </w:tcPr>
+          <w:p>
+            <w:pPr>
+              <w:cnfStyle w:val="000000000000" w:firstRow="0" w:lastRow="0" w:firstColumn="0" w:lastColumn="0" w:oddVBand="0" w:evenVBand="0" w:oddHBand="0" w:evenHBand="0" w:firstRowFirstColumn="0" w:firstRowLastColumn="0" w:lastRowFirstColumn="0" w:lastRowLastColumn="0"/>
+              <w:rPr>
+                <w:rFonts w:ascii="Calibri" w:eastAsia="Arial" w:hAnsi="Calibri" w:cs="Calibri"/>
+                <w:color w:val="000000"/>
+                <w:sz w:val="16"/>
+                <w:szCs w:val="16"/>
+              </w:rPr>
+            </w:pPr>
+            <w:r>
+              <w:rPr>
+                <w:rFonts w:ascii="Calibri" w:eastAsia="Arial" w:hAnsi="Calibri" w:cs="Calibri"/>
+                <w:color w:val="000000"/>
+                <w:sz w:val="16"/>
+                <w:szCs w:val="16"/>
+              </w:rPr>
+              <w:t>19 (61.3)</w:t>
+            </w:r>
+          </w:p>
+        </w:tc>
+        <w:tc>
+          <w:tcPr>
+            <w:tcW w:w="0" w:type="auto"/>
+            <w:noWrap/>
+          </w:tcPr>
+          <w:p>
+            <w:pPr>
+              <w:cnfStyle w:val="000000000000" w:firstRow="0" w:lastRow="0" w:firstColumn="0" w:lastColumn="0" w:oddVBand="0" w:evenVBand="0" w:oddHBand="0" w:evenHBand="0" w:firstRowFirstColumn="0" w:firstRowLastColumn="0" w:lastRowFirstColumn="0" w:lastRowLastColumn="0"/>
+              <w:rPr>
+                <w:rFonts w:ascii="Calibri" w:eastAsia="Arial" w:hAnsi="Calibri" w:cs="Calibri"/>
+                <w:color w:val="000000"/>
+                <w:sz w:val="16"/>
+                <w:szCs w:val="16"/>
+              </w:rPr>
+            </w:pPr>
+            <w:r>
+              <w:rPr>
+                <w:rFonts w:ascii="Calibri" w:eastAsia="Arial" w:hAnsi="Calibri" w:cs="Calibri"/>
+                <w:color w:val="000000"/>
+                <w:sz w:val="16"/>
+                <w:szCs w:val="16"/>
+              </w:rPr>
+              <w:t>4 (57.1%)</w:t>
+            </w:r>
+          </w:p>
+        </w:tc>
+        <w:tc>
+          <w:tcPr>
+            <w:tcW w:w="0" w:type="auto"/>
+            <w:noWrap/>
+          </w:tcPr>
+          <w:p>
+            <w:pPr>
+              <w:cnfStyle w:val="000000000000" w:firstRow="0" w:lastRow="0" w:firstColumn="0" w:lastColumn="0" w:oddVBand="0" w:evenVBand="0" w:oddHBand="0" w:evenHBand="0" w:firstRowFirstColumn="0" w:firstRowLastColumn="0" w:lastRowFirstColumn="0" w:lastRowLastColumn="0"/>
+              <w:rPr>
+                <w:rFonts w:ascii="Calibri" w:eastAsia="Arial" w:hAnsi="Calibri" w:cs="Calibri"/>
+                <w:color w:val="000000"/>
+                <w:sz w:val="16"/>
+                <w:szCs w:val="16"/>
+              </w:rPr>
+            </w:pPr>
+            <w:r>
+              <w:rPr>
+                <w:rFonts w:ascii="Calibri" w:eastAsia="Arial" w:hAnsi="Calibri" w:cs="Calibri"/>
+                <w:color w:val="000000"/>
+                <w:sz w:val="16"/>
+                <w:szCs w:val="16"/>
+              </w:rPr>
+              <w:t>15 (62.5%</w:t>
+            </w:r>
+            <w:r>
+              <w:rPr>
+                <w:rFonts w:ascii="Calibri" w:eastAsia="Arial" w:hAnsi="Calibri" w:cs="Calibri"/>
+                <w:color w:val="000000"/>
+                <w:sz w:val="16"/>
+                <w:szCs w:val="16"/>
+              </w:rPr>
+              <w:t>)</w:t>
+            </w:r>
+          </w:p>
+        </w:tc>
+        <w:tc>
+          <w:tcPr>
+            <w:tcW w:w="0" w:type="auto"/>
+            <w:noWrap/>
+          </w:tcPr>
+          <w:p>
+            <w:pPr>
+              <w:jc w:val="right"/>
+              <w:cnfStyle w:val="000000000000" w:firstRow="0" w:lastRow="0" w:firstColumn="0" w:lastColumn="0" w:oddVBand="0" w:evenVBand="0" w:oddHBand="0" w:evenHBand="0" w:firstRowFirstColumn="0" w:firstRowLastColumn="0" w:lastRowFirstColumn="0" w:lastRowLastColumn="0"/>
+              <w:rPr>
+                <w:rFonts w:ascii="Calibri" w:eastAsia="Arial" w:hAnsi="Calibri" w:cs="Calibri"/>
+                <w:color w:val="000000"/>
+                <w:sz w:val="16"/>
+                <w:szCs w:val="16"/>
+              </w:rPr>
+            </w:pPr>
+            <w:r>
+              <w:rPr>
+                <w:rFonts w:ascii="Calibri" w:eastAsia="Arial" w:hAnsi="Calibri" w:cs="Calibri"/>
+                <w:color w:val="000000"/>
+                <w:sz w:val="16"/>
+                <w:szCs w:val="16"/>
+              </w:rPr>
+              <w:t>&gt;0.9</w:t>
+            </w:r>
+          </w:p>
+        </w:tc>
+        <w:tc>
+          <w:tcPr>
+            <w:tcW w:w="0" w:type="auto"/>
+            <w:noWrap/>
+          </w:tcPr>
+          <w:p>
+            <w:pPr>
+              <w:cnfStyle w:val="000000000000" w:firstRow="0" w:lastRow="0" w:firstColumn="0" w:lastColumn="0" w:oddVBand="0" w:evenVBand="0" w:oddHBand="0" w:evenHBand="0" w:firstRowFirstColumn="0" w:firstRowLastColumn="0" w:lastRowFirstColumn="0" w:lastRowLastColumn="0"/>
+              <w:rPr>
+                <w:rFonts w:ascii="Calibri" w:eastAsia="Arial" w:hAnsi="Calibri" w:cs="Calibri"/>
+                <w:color w:val="000000"/>
+                <w:sz w:val="16"/>
+                <w:szCs w:val="16"/>
+              </w:rPr>
+            </w:pPr>
+            <w:r>
+              <w:rPr>
+                <w:rFonts w:ascii="Calibri" w:eastAsia="Arial" w:hAnsi="Calibri" w:cs="Calibri"/>
+                <w:color w:val="000000"/>
+                <w:sz w:val="16"/>
+                <w:szCs w:val="16"/>
+              </w:rPr>
+              <w:t>19 (61.3%)</w:t>
+            </w:r>
+          </w:p>
+        </w:tc>
+        <w:tc>
+          <w:tcPr>
+            <w:tcW w:w="0" w:type="auto"/>
+            <w:noWrap/>
+          </w:tcPr>
+          <w:p>
+            <w:pPr>
+              <w:cnfStyle w:val="000000000000" w:firstRow="0" w:lastRow="0" w:firstColumn="0" w:lastColumn="0" w:oddVBand="0" w:evenVBand="0" w:oddHBand="0" w:evenHBand="0" w:firstRowFirstColumn="0" w:firstRowLastColumn="0" w:lastRowFirstColumn="0" w:lastRowLastColumn="0"/>
+              <w:rPr>
+                <w:rFonts w:ascii="Calibri" w:eastAsia="Arial" w:hAnsi="Calibri" w:cs="Calibri"/>
+                <w:color w:val="000000"/>
+                <w:sz w:val="16"/>
+                <w:szCs w:val="16"/>
+              </w:rPr>
+            </w:pPr>
+            <w:r>
+              <w:rPr>
+                <w:rFonts w:ascii="Calibri" w:eastAsia="Arial" w:hAnsi="Calibri" w:cs="Calibri"/>
+                <w:color w:val="000000"/>
+                <w:sz w:val="16"/>
+                <w:szCs w:val="16"/>
+              </w:rPr>
+              <w:t>294 (73.5%)</w:t>
+            </w:r>
+          </w:p>
+        </w:tc>
+        <w:tc>
+          <w:tcPr>
+            <w:tcW w:w="0" w:type="auto"/>
+            <w:noWrap/>
+          </w:tcPr>
+          <w:p>
+            <w:pPr>
+              <w:jc w:val="right"/>
+              <w:cnfStyle w:val="000000000000" w:firstRow="0" w:lastRow="0" w:firstColumn="0" w:lastColumn="0" w:oddVBand="0" w:evenVBand="0" w:oddHBand="0" w:evenHBand="0" w:firstRowFirstColumn="0" w:firstRowLastColumn="0" w:lastRowFirstColumn="0" w:lastRowLastColumn="0"/>
+              <w:rPr>
+                <w:rFonts w:ascii="Calibri" w:hAnsi="Calibri" w:cs="Calibri"/>
+                <w:color w:val="000000"/>
+                <w:sz w:val="16"/>
+                <w:szCs w:val="16"/>
+              </w:rPr>
+            </w:pPr>
+            <w:r>
+              <w:rPr>
+                <w:rFonts w:ascii="Calibri" w:hAnsi="Calibri" w:cs="Calibri"/>
+                <w:color w:val="000000"/>
+                <w:sz w:val="16"/>
+                <w:szCs w:val="16"/>
+              </w:rPr>
+              <w:t>0.14</w:t>
+            </w:r>
+          </w:p>
+        </w:tc>
+      </w:tr>
+      <w:tr>
+        <w:trPr>
+          <w:cnfStyle w:val="000000100000" w:firstRow="0" w:lastRow="0" w:firstColumn="0" w:lastColumn="0" w:oddVBand="0" w:evenVBand="0" w:oddHBand="1" w:evenHBand="0" w:firstRowFirstColumn="0" w:firstRowLastColumn="0" w:lastRowFirstColumn="0" w:lastRowLastColumn="0"/>
+          <w:trHeight w:val="225"/>
+        </w:trPr>
+        <w:tc>
+          <w:tcPr>
+            <w:cnfStyle w:val="001000000000" w:firstRow="0" w:lastRow="0" w:firstColumn="1" w:lastColumn="0" w:oddVBand="0" w:evenVBand="0" w:oddHBand="0" w:evenHBand="0" w:firstRowFirstColumn="0" w:firstRowLastColumn="0" w:lastRowFirstColumn="0" w:lastRowLastColumn="0"/>
+            <w:tcW w:w="0" w:type="auto"/>
+            <w:noWrap/>
+          </w:tcPr>
+          <w:p>
+            <w:pPr>
+              <w:rPr>
+                <w:rFonts w:ascii="Calibri" w:eastAsia="Arial" w:hAnsi="Calibri" w:cs="Calibri"/>
+                <w:color w:val="000000"/>
+                <w:sz w:val="16"/>
+                <w:szCs w:val="16"/>
+              </w:rPr>
+            </w:pPr>
+            <w:r>
+              <w:rPr>
+                <w:rFonts w:ascii="Calibri" w:eastAsia="Arial" w:hAnsi="Calibri" w:cs="Calibri"/>
+                <w:color w:val="000000"/>
+                <w:sz w:val="16"/>
+                <w:szCs w:val="16"/>
+              </w:rPr>
+              <w:t>Cryptococcus neoformans</w:t>
+            </w:r>
+            <w:r>
+              <w:rPr>
+                <w:rFonts w:ascii="Calibri" w:eastAsia="Arial" w:hAnsi="Calibri" w:cs="Calibri"/>
+                <w:color w:val="000000"/>
+                <w:sz w:val="16"/>
+                <w:szCs w:val="16"/>
+              </w:rPr>
+              <w:t>, n (%)</w:t>
+            </w:r>
+          </w:p>
+        </w:tc>
+        <w:tc>
+          <w:tcPr>
+            <w:tcW w:w="0" w:type="auto"/>
+            <w:noWrap/>
+          </w:tcPr>
+          <w:p>
+            <w:pPr>
+              <w:cnfStyle w:val="000000100000" w:firstRow="0" w:lastRow="0" w:firstColumn="0" w:lastColumn="0" w:oddVBand="0" w:evenVBand="0" w:oddHBand="1" w:evenHBand="0" w:firstRowFirstColumn="0" w:firstRowLastColumn="0" w:lastRowFirstColumn="0" w:lastRowLastColumn="0"/>
+              <w:rPr>
+                <w:rFonts w:ascii="Calibri" w:eastAsia="Arial" w:hAnsi="Calibri" w:cs="Calibri"/>
+                <w:color w:val="000000"/>
+                <w:sz w:val="16"/>
+                <w:szCs w:val="16"/>
+              </w:rPr>
+            </w:pPr>
+            <w:r>
+              <w:rPr>
+                <w:rFonts w:ascii="Calibri" w:eastAsia="Arial" w:hAnsi="Calibri" w:cs="Calibri"/>
+                <w:color w:val="000000"/>
+                <w:sz w:val="16"/>
+                <w:szCs w:val="16"/>
+              </w:rPr>
+              <w:t>0</w:t>
+            </w:r>
+          </w:p>
+        </w:tc>
+        <w:tc>
+          <w:tcPr>
+            <w:tcW w:w="0" w:type="auto"/>
+            <w:noWrap/>
+          </w:tcPr>
+          <w:p>
+            <w:pPr>
+              <w:cnfStyle w:val="000000100000" w:firstRow="0" w:lastRow="0" w:firstColumn="0" w:lastColumn="0" w:oddVBand="0" w:evenVBand="0" w:oddHBand="1" w:evenHBand="0" w:firstRowFirstColumn="0" w:firstRowLastColumn="0" w:lastRowFirstColumn="0" w:lastRowLastColumn="0"/>
+              <w:rPr>
+                <w:rFonts w:ascii="Calibri" w:eastAsia="Arial" w:hAnsi="Calibri" w:cs="Calibri"/>
+                <w:color w:val="000000"/>
+                <w:sz w:val="16"/>
+                <w:szCs w:val="16"/>
+              </w:rPr>
+            </w:pPr>
+            <w:r>
+              <w:rPr>
+                <w:rFonts w:ascii="Calibri" w:eastAsia="Arial" w:hAnsi="Calibri" w:cs="Calibri"/>
+                <w:color w:val="000000"/>
+                <w:sz w:val="16"/>
+                <w:szCs w:val="16"/>
+              </w:rPr>
+              <w:t>0</w:t>
+            </w:r>
+          </w:p>
+        </w:tc>
+        <w:tc>
+          <w:tcPr>
+            <w:tcW w:w="0" w:type="auto"/>
+            <w:noWrap/>
+          </w:tcPr>
+          <w:p>
+            <w:pPr>
+              <w:cnfStyle w:val="000000100000" w:firstRow="0" w:lastRow="0" w:firstColumn="0" w:lastColumn="0" w:oddVBand="0" w:evenVBand="0" w:oddHBand="1" w:evenHBand="0" w:firstRowFirstColumn="0" w:firstRowLastColumn="0" w:lastRowFirstColumn="0" w:lastRowLastColumn="0"/>
+              <w:rPr>
+                <w:rFonts w:ascii="Calibri" w:eastAsia="Arial" w:hAnsi="Calibri" w:cs="Calibri"/>
+                <w:color w:val="000000"/>
+                <w:sz w:val="16"/>
+                <w:szCs w:val="16"/>
+              </w:rPr>
+            </w:pPr>
+            <w:r>
+              <w:rPr>
+                <w:rFonts w:ascii="Calibri" w:eastAsia="Arial" w:hAnsi="Calibri" w:cs="Calibri"/>
+                <w:color w:val="000000"/>
+                <w:sz w:val="16"/>
+                <w:szCs w:val="16"/>
+              </w:rPr>
+              <w:t>0</w:t>
+            </w:r>
+          </w:p>
+        </w:tc>
+        <w:tc>
+          <w:tcPr>
+            <w:tcW w:w="0" w:type="auto"/>
+            <w:noWrap/>
+          </w:tcPr>
+          <w:p>
+            <w:pPr>
+              <w:jc w:val="right"/>
+              <w:cnfStyle w:val="000000100000" w:firstRow="0" w:lastRow="0" w:firstColumn="0" w:lastColumn="0" w:oddVBand="0" w:evenVBand="0" w:oddHBand="1" w:evenHBand="0" w:firstRowFirstColumn="0" w:firstRowLastColumn="0" w:lastRowFirstColumn="0" w:lastRowLastColumn="0"/>
+              <w:rPr>
+                <w:rFonts w:ascii="Calibri" w:eastAsia="Arial" w:hAnsi="Calibri" w:cs="Calibri"/>
+                <w:color w:val="000000"/>
+                <w:sz w:val="16"/>
+                <w:szCs w:val="16"/>
+              </w:rPr>
+            </w:pPr>
+            <w:r>
+              <w:rPr>
+                <w:rFonts w:ascii="Calibri" w:eastAsia="Arial" w:hAnsi="Calibri" w:cs="Calibri"/>
+                <w:color w:val="000000"/>
+                <w:sz w:val="16"/>
+                <w:szCs w:val="16"/>
+              </w:rPr>
+              <w:t>&gt;0.9</w:t>
+            </w:r>
+          </w:p>
+        </w:tc>
+        <w:tc>
+          <w:tcPr>
+            <w:tcW w:w="0" w:type="auto"/>
+            <w:noWrap/>
+          </w:tcPr>
+          <w:p>
+            <w:pPr>
+              <w:cnfStyle w:val="000000100000" w:firstRow="0" w:lastRow="0" w:firstColumn="0" w:lastColumn="0" w:oddVBand="0" w:evenVBand="0" w:oddHBand="1" w:evenHBand="0" w:firstRowFirstColumn="0" w:firstRowLastColumn="0" w:lastRowFirstColumn="0" w:lastRowLastColumn="0"/>
+              <w:rPr>
+                <w:rFonts w:ascii="Calibri" w:eastAsia="Arial" w:hAnsi="Calibri" w:cs="Calibri"/>
+                <w:color w:val="000000"/>
+                <w:sz w:val="16"/>
+                <w:szCs w:val="16"/>
+              </w:rPr>
+            </w:pPr>
+            <w:r>
+              <w:rPr>
+                <w:rFonts w:ascii="Calibri" w:eastAsia="Arial" w:hAnsi="Calibri" w:cs="Calibri"/>
+                <w:color w:val="000000"/>
+                <w:sz w:val="16"/>
+                <w:szCs w:val="16"/>
+              </w:rPr>
+              <w:t>0</w:t>
+            </w:r>
+          </w:p>
+        </w:tc>
+        <w:tc>
+          <w:tcPr>
+            <w:tcW w:w="0" w:type="auto"/>
+            <w:noWrap/>
+          </w:tcPr>
+          <w:p>
+            <w:pPr>
+              <w:cnfStyle w:val="000000100000" w:firstRow="0" w:lastRow="0" w:firstColumn="0" w:lastColumn="0" w:oddVBand="0" w:evenVBand="0" w:oddHBand="1" w:evenHBand="0" w:firstRowFirstColumn="0" w:firstRowLastColumn="0" w:lastRowFirstColumn="0" w:lastRowLastColumn="0"/>
+              <w:rPr>
+                <w:rFonts w:ascii="Calibri" w:eastAsia="Arial" w:hAnsi="Calibri" w:cs="Calibri"/>
+                <w:color w:val="000000"/>
+                <w:sz w:val="16"/>
+                <w:szCs w:val="16"/>
+              </w:rPr>
+            </w:pPr>
+            <w:r>
+              <w:rPr>
+                <w:rFonts w:ascii="Calibri" w:eastAsia="Arial" w:hAnsi="Calibri" w:cs="Calibri"/>
+                <w:color w:val="000000"/>
+                <w:sz w:val="16"/>
+                <w:szCs w:val="16"/>
+              </w:rPr>
+              <w:t>1 (0.3%)</w:t>
+            </w:r>
+          </w:p>
+        </w:tc>
+        <w:tc>
+          <w:tcPr>
+            <w:tcW w:w="0" w:type="auto"/>
+            <w:noWrap/>
+          </w:tcPr>
+          <w:p>
+            <w:pPr>
+              <w:jc w:val="right"/>
+              <w:cnfStyle w:val="000000100000" w:firstRow="0" w:lastRow="0" w:firstColumn="0" w:lastColumn="0" w:oddVBand="0" w:evenVBand="0" w:oddHBand="1" w:evenHBand="0" w:firstRowFirstColumn="0" w:firstRowLastColumn="0" w:lastRowFirstColumn="0" w:lastRowLastColumn="0"/>
+              <w:rPr>
+                <w:rFonts w:ascii="Calibri" w:hAnsi="Calibri" w:cs="Calibri"/>
+                <w:color w:val="000000"/>
+                <w:sz w:val="16"/>
+                <w:szCs w:val="16"/>
+              </w:rPr>
+            </w:pPr>
+            <w:r>
+              <w:rPr>
+                <w:rFonts w:ascii="Calibri" w:hAnsi="Calibri" w:cs="Calibri"/>
+                <w:color w:val="000000"/>
+                <w:sz w:val="16"/>
+                <w:szCs w:val="16"/>
+              </w:rPr>
+              <w:t>&gt; 0.9</w:t>
+            </w:r>
+          </w:p>
+        </w:tc>
+      </w:tr>
+      <w:tr>
+        <w:trPr>
+          <w:trHeight w:val="225"/>
+        </w:trPr>
+        <w:tc>
+          <w:tcPr>
+            <w:cnfStyle w:val="001000000000" w:firstRow="0" w:lastRow="0" w:firstColumn="1" w:lastColumn="0" w:oddVBand="0" w:evenVBand="0" w:oddHBand="0" w:evenHBand="0" w:firstRowFirstColumn="0" w:firstRowLastColumn="0" w:lastRowFirstColumn="0" w:lastRowLastColumn="0"/>
+            <w:tcW w:w="0" w:type="auto"/>
+            <w:noWrap/>
+          </w:tcPr>
+          <w:p>
+            <w:pPr>
+              <w:rPr>
+                <w:rFonts w:ascii="Calibri" w:eastAsia="Arial" w:hAnsi="Calibri" w:cs="Calibri"/>
+                <w:color w:val="000000"/>
+                <w:sz w:val="16"/>
+                <w:szCs w:val="16"/>
+              </w:rPr>
+            </w:pPr>
+            <w:r>
+              <w:rPr>
+                <w:rFonts w:ascii="Calibri" w:eastAsia="Arial" w:hAnsi="Calibri" w:cs="Calibri"/>
+                <w:color w:val="000000"/>
+                <w:sz w:val="16"/>
+                <w:szCs w:val="16"/>
+              </w:rPr>
+              <w:t>Cytomegalovirus</w:t>
+            </w:r>
+            <w:r>
+              <w:rPr>
+                <w:rFonts w:ascii="Calibri" w:eastAsia="Arial" w:hAnsi="Calibri" w:cs="Calibri"/>
+                <w:color w:val="000000"/>
+                <w:sz w:val="16"/>
+                <w:szCs w:val="16"/>
+              </w:rPr>
+              <w:t>, n (%)</w:t>
+            </w:r>
+          </w:p>
+        </w:tc>
+        <w:tc>
+          <w:tcPr>
+            <w:tcW w:w="0" w:type="auto"/>
+            <w:noWrap/>
+          </w:tcPr>
+          <w:p>
+            <w:pPr>
+              <w:cnfStyle w:val="000000000000" w:firstRow="0" w:lastRow="0" w:firstColumn="0" w:lastColumn="0" w:oddVBand="0" w:evenVBand="0" w:oddHBand="0" w:evenHBand="0" w:firstRowFirstColumn="0" w:firstRowLastColumn="0" w:lastRowFirstColumn="0" w:lastRowLastColumn="0"/>
+              <w:rPr>
+                <w:rFonts w:ascii="Calibri" w:eastAsia="Arial" w:hAnsi="Calibri" w:cs="Calibri"/>
+                <w:color w:val="000000"/>
+                <w:sz w:val="16"/>
+                <w:szCs w:val="16"/>
+              </w:rPr>
+            </w:pPr>
+            <w:r>
+              <w:rPr>
+                <w:rFonts w:ascii="Calibri" w:eastAsia="Arial" w:hAnsi="Calibri" w:cs="Calibri"/>
+                <w:color w:val="000000"/>
+                <w:sz w:val="16"/>
+                <w:szCs w:val="16"/>
+              </w:rPr>
+              <w:t>1 (3.2%)</w:t>
+            </w:r>
+          </w:p>
+        </w:tc>
+        <w:tc>
+          <w:tcPr>
+            <w:tcW w:w="0" w:type="auto"/>
+            <w:noWrap/>
+          </w:tcPr>
+          <w:p>
+            <w:pPr>
+              <w:cnfStyle w:val="000000000000" w:firstRow="0" w:lastRow="0" w:firstColumn="0" w:lastColumn="0" w:oddVBand="0" w:evenVBand="0" w:oddHBand="0" w:evenHBand="0" w:firstRowFirstColumn="0" w:firstRowLastColumn="0" w:lastRowFirstColumn="0" w:lastRowLastColumn="0"/>
+              <w:rPr>
+                <w:rFonts w:ascii="Calibri" w:eastAsia="Arial" w:hAnsi="Calibri" w:cs="Calibri"/>
+                <w:color w:val="000000"/>
+                <w:sz w:val="16"/>
+                <w:szCs w:val="16"/>
+              </w:rPr>
+            </w:pPr>
+            <w:r>
+              <w:rPr>
+                <w:rFonts w:ascii="Calibri" w:eastAsia="Arial" w:hAnsi="Calibri" w:cs="Calibri"/>
+                <w:color w:val="000000"/>
+                <w:sz w:val="16"/>
+                <w:szCs w:val="16"/>
+              </w:rPr>
+              <w:t>0</w:t>
+            </w:r>
+          </w:p>
+        </w:tc>
+        <w:tc>
+          <w:tcPr>
+            <w:tcW w:w="0" w:type="auto"/>
+            <w:noWrap/>
+          </w:tcPr>
+          <w:p>
+            <w:pPr>
+              <w:cnfStyle w:val="000000000000" w:firstRow="0" w:lastRow="0" w:firstColumn="0" w:lastColumn="0" w:oddVBand="0" w:evenVBand="0" w:oddHBand="0" w:evenHBand="0" w:firstRowFirstColumn="0" w:firstRowLastColumn="0" w:lastRowFirstColumn="0" w:lastRowLastColumn="0"/>
+              <w:rPr>
+                <w:rFonts w:ascii="Calibri" w:eastAsia="Arial" w:hAnsi="Calibri" w:cs="Calibri"/>
+                <w:color w:val="000000"/>
+                <w:sz w:val="16"/>
+                <w:szCs w:val="16"/>
+              </w:rPr>
+            </w:pPr>
+            <w:r>
+              <w:rPr>
+                <w:rFonts w:ascii="Calibri" w:eastAsia="Arial" w:hAnsi="Calibri" w:cs="Calibri"/>
+                <w:color w:val="000000"/>
+                <w:sz w:val="16"/>
+                <w:szCs w:val="16"/>
+              </w:rPr>
+              <w:t>1 (4.2%)</w:t>
+            </w:r>
+          </w:p>
+        </w:tc>
+        <w:tc>
+          <w:tcPr>
+            <w:tcW w:w="0" w:type="auto"/>
+            <w:noWrap/>
+          </w:tcPr>
+          <w:p>
+            <w:pPr>
+              <w:jc w:val="right"/>
+              <w:cnfStyle w:val="000000000000" w:firstRow="0" w:lastRow="0" w:firstColumn="0" w:lastColumn="0" w:oddVBand="0" w:evenVBand="0" w:oddHBand="0" w:evenHBand="0" w:firstRowFirstColumn="0" w:firstRowLastColumn="0" w:lastRowFirstColumn="0" w:lastRowLastColumn="0"/>
+              <w:rPr>
+                <w:rFonts w:ascii="Calibri" w:eastAsia="Arial" w:hAnsi="Calibri" w:cs="Calibri"/>
+                <w:color w:val="000000"/>
+                <w:sz w:val="16"/>
+                <w:szCs w:val="16"/>
+              </w:rPr>
+            </w:pPr>
+          </w:p>
+        </w:tc>
+        <w:tc>
+          <w:tcPr>
+            <w:tcW w:w="0" w:type="auto"/>
+            <w:noWrap/>
+          </w:tcPr>
+          <w:p>
+            <w:pPr>
+              <w:cnfStyle w:val="000000000000" w:firstRow="0" w:lastRow="0" w:firstColumn="0" w:lastColumn="0" w:oddVBand="0" w:evenVBand="0" w:oddHBand="0" w:evenHBand="0" w:firstRowFirstColumn="0" w:firstRowLastColumn="0" w:lastRowFirstColumn="0" w:lastRowLastColumn="0"/>
+              <w:rPr>
+                <w:rFonts w:ascii="Calibri" w:eastAsia="Arial" w:hAnsi="Calibri" w:cs="Calibri"/>
+                <w:color w:val="000000"/>
+                <w:sz w:val="16"/>
+                <w:szCs w:val="16"/>
+              </w:rPr>
+            </w:pPr>
+            <w:r>
+              <w:rPr>
+                <w:rFonts w:ascii="Calibri" w:eastAsia="Arial" w:hAnsi="Calibri" w:cs="Calibri"/>
+                <w:color w:val="000000"/>
+                <w:sz w:val="16"/>
+                <w:szCs w:val="16"/>
+              </w:rPr>
+              <w:t>1 (3.2%)</w:t>
+            </w:r>
+          </w:p>
+        </w:tc>
+        <w:tc>
+          <w:tcPr>
+            <w:tcW w:w="0" w:type="auto"/>
+            <w:noWrap/>
+          </w:tcPr>
+          <w:p>
+            <w:pPr>
+              <w:cnfStyle w:val="000000000000" w:firstRow="0" w:lastRow="0" w:firstColumn="0" w:lastColumn="0" w:oddVBand="0" w:evenVBand="0" w:oddHBand="0" w:evenHBand="0" w:firstRowFirstColumn="0" w:firstRowLastColumn="0" w:lastRowFirstColumn="0" w:lastRowLastColumn="0"/>
+              <w:rPr>
+                <w:rFonts w:ascii="Calibri" w:eastAsia="Arial" w:hAnsi="Calibri" w:cs="Calibri"/>
+                <w:color w:val="000000"/>
+                <w:sz w:val="16"/>
+                <w:szCs w:val="16"/>
+              </w:rPr>
+            </w:pPr>
+            <w:r>
+              <w:rPr>
+                <w:rFonts w:ascii="Calibri" w:eastAsia="Arial" w:hAnsi="Calibri" w:cs="Calibri"/>
+                <w:color w:val="000000"/>
+                <w:sz w:val="16"/>
+                <w:szCs w:val="16"/>
+              </w:rPr>
+              <w:t>0</w:t>
+            </w:r>
+          </w:p>
+        </w:tc>
+        <w:tc>
+          <w:tcPr>
+            <w:tcW w:w="0" w:type="auto"/>
+            <w:noWrap/>
+          </w:tcPr>
+          <w:p>
+            <w:pPr>
+              <w:jc w:val="right"/>
+              <w:cnfStyle w:val="000000000000" w:firstRow="0" w:lastRow="0" w:firstColumn="0" w:lastColumn="0" w:oddVBand="0" w:evenVBand="0" w:oddHBand="0" w:evenHBand="0" w:firstRowFirstColumn="0" w:firstRowLastColumn="0" w:lastRowFirstColumn="0" w:lastRowLastColumn="0"/>
+              <w:rPr>
+                <w:rFonts w:ascii="Calibri" w:hAnsi="Calibri" w:cs="Calibri"/>
+                <w:color w:val="000000"/>
+                <w:sz w:val="16"/>
+                <w:szCs w:val="16"/>
+              </w:rPr>
+            </w:pPr>
+            <w:r>
+              <w:rPr>
+                <w:rFonts w:ascii="Calibri" w:hAnsi="Calibri" w:cs="Calibri"/>
+                <w:color w:val="000000"/>
+                <w:sz w:val="16"/>
+                <w:szCs w:val="16"/>
+              </w:rPr>
+              <w:t>0.072</w:t>
+            </w:r>
+          </w:p>
+        </w:tc>
+      </w:tr>
+      <w:tr>
+        <w:trPr>
+          <w:cnfStyle w:val="000000100000" w:firstRow="0" w:lastRow="0" w:firstColumn="0" w:lastColumn="0" w:oddVBand="0" w:evenVBand="0" w:oddHBand="1" w:evenHBand="0" w:firstRowFirstColumn="0" w:firstRowLastColumn="0" w:lastRowFirstColumn="0" w:lastRowLastColumn="0"/>
+          <w:trHeight w:val="225"/>
+        </w:trPr>
+        <w:tc>
+          <w:tcPr>
+            <w:cnfStyle w:val="001000000000" w:firstRow="0" w:lastRow="0" w:firstColumn="1" w:lastColumn="0" w:oddVBand="0" w:evenVBand="0" w:oddHBand="0" w:evenHBand="0" w:firstRowFirstColumn="0" w:firstRowLastColumn="0" w:lastRowFirstColumn="0" w:lastRowLastColumn="0"/>
+            <w:tcW w:w="0" w:type="auto"/>
+            <w:noWrap/>
+          </w:tcPr>
+          <w:p>
+            <w:pPr>
+              <w:rPr>
+                <w:rFonts w:ascii="Calibri" w:eastAsia="Arial" w:hAnsi="Calibri" w:cs="Calibri"/>
+                <w:color w:val="000000"/>
+                <w:sz w:val="16"/>
+                <w:szCs w:val="16"/>
+              </w:rPr>
+            </w:pPr>
+            <w:r>
+              <w:rPr>
+                <w:rFonts w:ascii="Calibri" w:eastAsia="Arial" w:hAnsi="Calibri" w:cs="Calibri"/>
+                <w:color w:val="000000"/>
+                <w:sz w:val="16"/>
+                <w:szCs w:val="16"/>
+              </w:rPr>
+              <w:t>Other opportunistic infections</w:t>
+            </w:r>
+            <w:r>
+              <w:rPr>
+                <w:rFonts w:ascii="Calibri" w:eastAsia="Arial" w:hAnsi="Calibri" w:cs="Calibri"/>
+                <w:color w:val="000000"/>
+                <w:sz w:val="16"/>
+                <w:szCs w:val="16"/>
+              </w:rPr>
+              <w:t>, n (%)</w:t>
+            </w:r>
+          </w:p>
+        </w:tc>
+        <w:tc>
+          <w:tcPr>
+            <w:tcW w:w="0" w:type="auto"/>
+            <w:noWrap/>
+          </w:tcPr>
+          <w:p>
+            <w:pPr>
+              <w:cnfStyle w:val="000000100000" w:firstRow="0" w:lastRow="0" w:firstColumn="0" w:lastColumn="0" w:oddVBand="0" w:evenVBand="0" w:oddHBand="1" w:evenHBand="0" w:firstRowFirstColumn="0" w:firstRowLastColumn="0" w:lastRowFirstColumn="0" w:lastRowLastColumn="0"/>
+              <w:rPr>
+                <w:rFonts w:ascii="Calibri" w:eastAsia="Arial" w:hAnsi="Calibri" w:cs="Calibri"/>
+                <w:color w:val="000000"/>
+                <w:sz w:val="16"/>
+                <w:szCs w:val="16"/>
+              </w:rPr>
+            </w:pPr>
+            <w:r>
+              <w:rPr>
+                <w:rFonts w:ascii="Calibri" w:eastAsia="Arial" w:hAnsi="Calibri" w:cs="Calibri"/>
+                <w:color w:val="000000"/>
+                <w:sz w:val="16"/>
+                <w:szCs w:val="16"/>
+              </w:rPr>
+              <w:t>13 (14.9%)</w:t>
+            </w:r>
+          </w:p>
+        </w:tc>
+        <w:tc>
+          <w:tcPr>
+            <w:tcW w:w="0" w:type="auto"/>
+            <w:noWrap/>
+          </w:tcPr>
+          <w:p>
+            <w:pPr>
+              <w:cnfStyle w:val="000000100000" w:firstRow="0" w:lastRow="0" w:firstColumn="0" w:lastColumn="0" w:oddVBand="0" w:evenVBand="0" w:oddHBand="1" w:evenHBand="0" w:firstRowFirstColumn="0" w:firstRowLastColumn="0" w:lastRowFirstColumn="0" w:lastRowLastColumn="0"/>
+              <w:rPr>
+                <w:rFonts w:ascii="Calibri" w:eastAsia="Arial" w:hAnsi="Calibri" w:cs="Calibri"/>
+                <w:color w:val="000000"/>
+                <w:sz w:val="16"/>
+                <w:szCs w:val="16"/>
+              </w:rPr>
+            </w:pPr>
+            <w:r>
+              <w:rPr>
+                <w:rFonts w:ascii="Calibri" w:eastAsia="Arial" w:hAnsi="Calibri" w:cs="Calibri"/>
+                <w:color w:val="000000"/>
+                <w:sz w:val="16"/>
+                <w:szCs w:val="16"/>
+              </w:rPr>
+              <w:t>3 (42.9%)</w:t>
+            </w:r>
+          </w:p>
+        </w:tc>
+        <w:tc>
+          <w:tcPr>
+            <w:tcW w:w="0" w:type="auto"/>
+            <w:noWrap/>
+          </w:tcPr>
+          <w:p>
+            <w:pPr>
+              <w:cnfStyle w:val="000000100000" w:firstRow="0" w:lastRow="0" w:firstColumn="0" w:lastColumn="0" w:oddVBand="0" w:evenVBand="0" w:oddHBand="1" w:evenHBand="0" w:firstRowFirstColumn="0" w:firstRowLastColumn="0" w:lastRowFirstColumn="0" w:lastRowLastColumn="0"/>
+              <w:rPr>
+                <w:rFonts w:ascii="Calibri" w:eastAsia="Arial" w:hAnsi="Calibri" w:cs="Calibri"/>
+                <w:color w:val="000000"/>
+                <w:sz w:val="16"/>
+                <w:szCs w:val="16"/>
+              </w:rPr>
+            </w:pPr>
+            <w:r>
+              <w:rPr>
+                <w:rFonts w:ascii="Calibri" w:eastAsia="Arial" w:hAnsi="Calibri" w:cs="Calibri"/>
+                <w:color w:val="000000"/>
+                <w:sz w:val="16"/>
+                <w:szCs w:val="16"/>
+              </w:rPr>
+              <w:t>10 (41.7%)</w:t>
+            </w:r>
+          </w:p>
+        </w:tc>
+        <w:tc>
+          <w:tcPr>
+            <w:tcW w:w="0" w:type="auto"/>
+            <w:noWrap/>
+          </w:tcPr>
+          <w:p>
+            <w:pPr>
+              <w:jc w:val="right"/>
+              <w:cnfStyle w:val="000000100000" w:firstRow="0" w:lastRow="0" w:firstColumn="0" w:lastColumn="0" w:oddVBand="0" w:evenVBand="0" w:oddHBand="1" w:evenHBand="0" w:firstRowFirstColumn="0" w:firstRowLastColumn="0" w:lastRowFirstColumn="0" w:lastRowLastColumn="0"/>
+              <w:rPr>
+                <w:rFonts w:ascii="Calibri" w:eastAsia="Arial" w:hAnsi="Calibri" w:cs="Calibri"/>
+                <w:color w:val="000000"/>
+                <w:sz w:val="16"/>
+                <w:szCs w:val="16"/>
+              </w:rPr>
+            </w:pPr>
+            <w:r>
+              <w:rPr>
+                <w:rFonts w:ascii="Calibri" w:eastAsia="Arial" w:hAnsi="Calibri" w:cs="Calibri"/>
+                <w:color w:val="000000"/>
+                <w:sz w:val="16"/>
+                <w:szCs w:val="16"/>
+              </w:rPr>
+              <w:t>&gt;0.9</w:t>
+            </w:r>
+          </w:p>
+        </w:tc>
+        <w:tc>
+          <w:tcPr>
+            <w:tcW w:w="0" w:type="auto"/>
+            <w:noWrap/>
+          </w:tcPr>
+          <w:p>
+            <w:pPr>
+              <w:cnfStyle w:val="000000100000" w:firstRow="0" w:lastRow="0" w:firstColumn="0" w:lastColumn="0" w:oddVBand="0" w:evenVBand="0" w:oddHBand="1" w:evenHBand="0" w:firstRowFirstColumn="0" w:firstRowLastColumn="0" w:lastRowFirstColumn="0" w:lastRowLastColumn="0"/>
+              <w:rPr>
+                <w:rFonts w:ascii="Calibri" w:eastAsia="Arial" w:hAnsi="Calibri" w:cs="Calibri"/>
+                <w:color w:val="000000"/>
+                <w:sz w:val="16"/>
+                <w:szCs w:val="16"/>
+              </w:rPr>
+            </w:pPr>
+            <w:r>
+              <w:rPr>
+                <w:rFonts w:ascii="Calibri" w:eastAsia="Arial" w:hAnsi="Calibri" w:cs="Calibri"/>
+                <w:color w:val="000000"/>
+                <w:sz w:val="16"/>
+                <w:szCs w:val="16"/>
+              </w:rPr>
+              <w:t>13 (14.9%)</w:t>
+            </w:r>
+          </w:p>
+        </w:tc>
+        <w:tc>
+          <w:tcPr>
+            <w:tcW w:w="0" w:type="auto"/>
+            <w:noWrap/>
+          </w:tcPr>
+          <w:p>
+            <w:pPr>
+              <w:cnfStyle w:val="000000100000" w:firstRow="0" w:lastRow="0" w:firstColumn="0" w:lastColumn="0" w:oddVBand="0" w:evenVBand="0" w:oddHBand="1" w:evenHBand="0" w:firstRowFirstColumn="0" w:firstRowLastColumn="0" w:lastRowFirstColumn="0" w:lastRowLastColumn="0"/>
+              <w:rPr>
+                <w:rFonts w:ascii="Calibri" w:eastAsia="Arial" w:hAnsi="Calibri" w:cs="Calibri"/>
+                <w:color w:val="000000"/>
+                <w:sz w:val="16"/>
+                <w:szCs w:val="16"/>
+              </w:rPr>
+            </w:pPr>
+            <w:r>
+              <w:rPr>
+                <w:rFonts w:ascii="Calibri" w:eastAsia="Arial" w:hAnsi="Calibri" w:cs="Calibri"/>
+                <w:color w:val="000000"/>
+                <w:sz w:val="16"/>
+                <w:szCs w:val="16"/>
+              </w:rPr>
+              <w:t>101 (25.2</w:t>
+            </w:r>
+            <w:r>
+              <w:rPr>
+                <w:rFonts w:ascii="Calibri" w:eastAsia="Arial" w:hAnsi="Calibri" w:cs="Calibri"/>
+                <w:color w:val="000000"/>
+                <w:sz w:val="16"/>
+                <w:szCs w:val="16"/>
+              </w:rPr>
+              <w:t>%</w:t>
+            </w:r>
+            <w:r>
+              <w:rPr>
+                <w:rFonts w:ascii="Calibri" w:eastAsia="Arial" w:hAnsi="Calibri" w:cs="Calibri"/>
+                <w:color w:val="000000"/>
+                <w:sz w:val="16"/>
+                <w:szCs w:val="16"/>
+              </w:rPr>
+              <w:t>)</w:t>
+            </w:r>
+          </w:p>
+        </w:tc>
+        <w:tc>
+          <w:tcPr>
+            <w:tcW w:w="0" w:type="auto"/>
+            <w:noWrap/>
+          </w:tcPr>
+          <w:p>
+            <w:pPr>
+              <w:jc w:val="right"/>
+              <w:cnfStyle w:val="000000100000" w:firstRow="0" w:lastRow="0" w:firstColumn="0" w:lastColumn="0" w:oddVBand="0" w:evenVBand="0" w:oddHBand="1" w:evenHBand="0" w:firstRowFirstColumn="0" w:firstRowLastColumn="0" w:lastRowFirstColumn="0" w:lastRowLastColumn="0"/>
+              <w:rPr>
+                <w:rFonts w:ascii="Calibri" w:eastAsia="Arial" w:hAnsi="Calibri" w:cs="Calibri"/>
+                <w:color w:val="000000"/>
+                <w:sz w:val="16"/>
+                <w:szCs w:val="16"/>
+              </w:rPr>
+            </w:pPr>
+            <w:r>
+              <w:rPr>
+                <w:rFonts w:ascii="Calibri" w:eastAsia="Arial" w:hAnsi="Calibri" w:cs="Calibri"/>
+                <w:color w:val="000000"/>
+                <w:sz w:val="16"/>
+                <w:szCs w:val="16"/>
+              </w:rPr>
+              <w:t>0.0</w:t>
+            </w:r>
+            <w:r>
+              <w:rPr>
+                <w:rFonts w:ascii="Calibri" w:eastAsia="Arial" w:hAnsi="Calibri" w:cs="Calibri"/>
+                <w:color w:val="000000"/>
+                <w:sz w:val="16"/>
+                <w:szCs w:val="16"/>
+              </w:rPr>
+              <w:t>4</w:t>
+            </w:r>
+            <w:r>
+              <w:rPr>
+                <w:rFonts w:ascii="Calibri" w:eastAsia="Arial" w:hAnsi="Calibri" w:cs="Calibri"/>
+                <w:color w:val="000000"/>
+                <w:sz w:val="16"/>
+                <w:szCs w:val="16"/>
+              </w:rPr>
+              <w:t>2</w:t>
             </w:r>
           </w:p>
         </w:tc>
@@ -11655,6 +11289,17 @@
       </w:tcPr>
     </w:tblStylePr>
   </w:style>
+  <w:style w:type="paragraph" w:styleId="ListParagraph">
+    <w:name w:val="List Paragraph"/>
+    <w:basedOn w:val="Normal"/>
+    <w:uiPriority w:val="34"/>
+    <w:qFormat/>
+    <w:rsid w:val="00274C36"/>
+    <w:pPr>
+      <w:ind w:left="720"/>
+      <w:contextualSpacing/>
+    </w:pPr>
+  </w:style>
 </w:styles>
 </file>
 

</xml_diff>